<commit_message>
finishing lists as stacks and queues and into tuples & sets
</commit_message>
<xml_diff>
--- a/PY-Advanced/PY-Advanced/Homework/02. Tuples And Sets Exercise/descriptions.docx
+++ b/PY-Advanced/PY-Advanced/Homework/02. Tuples And Sets Exercise/descriptions.docx
@@ -1,6 +1,6 @@
 
 <file path=word/document.xml><?xml version="1.0" encoding="utf-8"?>
-<w:document xmlns:wpc="http://schemas.microsoft.com/office/word/2010/wordprocessingCanvas" xmlns:cx="http://schemas.microsoft.com/office/drawing/2014/chartex" xmlns:cx1="http://schemas.microsoft.com/office/drawing/2015/9/8/chartex" xmlns:mc="http://schemas.openxmlformats.org/markup-compatibility/2006" xmlns:o="urn:schemas-microsoft-com:office:office" xmlns:r="http://schemas.openxmlformats.org/officeDocument/2006/relationships" xmlns:m="http://schemas.openxmlformats.org/officeDocument/2006/math" xmlns:v="urn:schemas-microsoft-com:vml" xmlns:wp14="http://schemas.microsoft.com/office/word/2010/wordprocessingDrawing" xmlns:wp="http://schemas.openxmlformats.org/drawingml/2006/wordprocessingDrawing" xmlns:w10="urn:schemas-microsoft-com:office:word" xmlns:w="http://schemas.openxmlformats.org/wordprocessingml/2006/main" xmlns:w14="http://schemas.microsoft.com/office/word/2010/wordml" xmlns:w15="http://schemas.microsoft.com/office/word/2012/wordml" xmlns:w16se="http://schemas.microsoft.com/office/word/2015/wordml/symex" xmlns:wpg="http://schemas.microsoft.com/office/word/2010/wordprocessingGroup" xmlns:wpi="http://schemas.microsoft.com/office/word/2010/wordprocessingInk" xmlns:wne="http://schemas.microsoft.com/office/word/2006/wordml" xmlns:wps="http://schemas.microsoft.com/office/word/2010/wordprocessingShape" mc:Ignorable="w14 w15 w16se wp14">
+<w:document xmlns:wpc="http://schemas.microsoft.com/office/word/2010/wordprocessingCanvas" xmlns:cx="http://schemas.microsoft.com/office/drawing/2014/chartex" xmlns:cx1="http://schemas.microsoft.com/office/drawing/2015/9/8/chartex" xmlns:cx2="http://schemas.microsoft.com/office/drawing/2015/10/21/chartex" xmlns:cx3="http://schemas.microsoft.com/office/drawing/2016/5/9/chartex" xmlns:cx4="http://schemas.microsoft.com/office/drawing/2016/5/10/chartex" xmlns:cx5="http://schemas.microsoft.com/office/drawing/2016/5/11/chartex" xmlns:cx6="http://schemas.microsoft.com/office/drawing/2016/5/12/chartex" xmlns:cx7="http://schemas.microsoft.com/office/drawing/2016/5/13/chartex" xmlns:cx8="http://schemas.microsoft.com/office/drawing/2016/5/14/chartex" xmlns:mc="http://schemas.openxmlformats.org/markup-compatibility/2006" xmlns:aink="http://schemas.microsoft.com/office/drawing/2016/ink" xmlns:am3d="http://schemas.microsoft.com/office/drawing/2017/model3d" xmlns:o="urn:schemas-microsoft-com:office:office" xmlns:oel="http://schemas.microsoft.com/office/2019/extlst" xmlns:r="http://schemas.openxmlformats.org/officeDocument/2006/relationships" xmlns:m="http://schemas.openxmlformats.org/officeDocument/2006/math" xmlns:v="urn:schemas-microsoft-com:vml" xmlns:wp14="http://schemas.microsoft.com/office/word/2010/wordprocessingDrawing" xmlns:wp="http://schemas.openxmlformats.org/drawingml/2006/wordprocessingDrawing" xmlns:w10="urn:schemas-microsoft-com:office:word" xmlns:w="http://schemas.openxmlformats.org/wordprocessingml/2006/main" xmlns:w14="http://schemas.microsoft.com/office/word/2010/wordml" xmlns:w15="http://schemas.microsoft.com/office/word/2012/wordml" xmlns:w16cex="http://schemas.microsoft.com/office/word/2018/wordml/cex" xmlns:w16cid="http://schemas.microsoft.com/office/word/2016/wordml/cid" xmlns:w16="http://schemas.microsoft.com/office/word/2018/wordml" xmlns:w16sdtdh="http://schemas.microsoft.com/office/word/2020/wordml/sdtdatahash" xmlns:w16se="http://schemas.microsoft.com/office/word/2015/wordml/symex" xmlns:wpg="http://schemas.microsoft.com/office/word/2010/wordprocessingGroup" xmlns:wpi="http://schemas.microsoft.com/office/word/2010/wordprocessingInk" xmlns:wne="http://schemas.microsoft.com/office/word/2006/wordml" xmlns:wps="http://schemas.microsoft.com/office/word/2010/wordprocessingShape" mc:Ignorable="w14 w15 w16se w16cid w16 w16cex w16sdtdh wp14">
   <w:body>
     <w:p>
       <w:pPr>
@@ -20,28 +20,16 @@
     </w:p>
     <w:p>
       <w:pPr>
+        <w:spacing w:before="0" w:after="0"/>
         <w:jc w:val="center"/>
-        <w:rPr>
-          <w:color w:val="FF0000"/>
-          <w:sz w:val="24"/>
-          <w:szCs w:val="24"/>
-          <w:u w:val="single"/>
-          <w:lang w:val="bg-BG"/>
-        </w:rPr>
-      </w:pPr>
-      <w:r>
-        <w:rPr>
-          <w:sz w:val="24"/>
-          <w:szCs w:val="24"/>
-        </w:rPr>
+      </w:pPr>
+      <w:r>
         <w:t xml:space="preserve">Problems for exercise and homework for the </w:t>
       </w:r>
       <w:hyperlink r:id="rId8" w:history="1">
         <w:r>
           <w:rPr>
             <w:rStyle w:val="Hyperlink"/>
-            <w:sz w:val="24"/>
-            <w:szCs w:val="24"/>
           </w:rPr>
           <w:t>Python Advanced Course @</w:t>
         </w:r>
@@ -49,32 +37,34 @@
           <w:rPr>
             <w:rStyle w:val="Hyperlink"/>
             <w:noProof/>
-            <w:sz w:val="24"/>
-            <w:szCs w:val="24"/>
           </w:rPr>
           <w:t>SoftUni</w:t>
         </w:r>
       </w:hyperlink>
       <w:r>
-        <w:rPr>
-          <w:sz w:val="24"/>
-          <w:szCs w:val="24"/>
-        </w:rPr>
-        <w:t xml:space="preserve">. Submit your solutions in </w:t>
+        <w:t xml:space="preserve">. </w:t>
+      </w:r>
+    </w:p>
+    <w:p>
+      <w:pPr>
+        <w:spacing w:before="0" w:after="0"/>
+        <w:jc w:val="center"/>
+        <w:rPr>
+          <w:color w:val="FF0000"/>
+          <w:u w:val="single"/>
+          <w:lang w:val="bg-BG"/>
+        </w:rPr>
+      </w:pPr>
+      <w:r>
+        <w:t xml:space="preserve">Submit your solutions in </w:t>
       </w:r>
       <w:r>
         <w:rPr>
           <w:noProof/>
-          <w:sz w:val="24"/>
-          <w:szCs w:val="24"/>
         </w:rPr>
         <w:t xml:space="preserve">the SoftUni </w:t>
       </w:r>
       <w:r>
-        <w:rPr>
-          <w:sz w:val="24"/>
-          <w:szCs w:val="24"/>
-        </w:rPr>
         <w:t xml:space="preserve">judge system at </w:t>
       </w:r>
       <w:hyperlink r:id="rId9" w:history="1">
@@ -82,9 +72,24 @@
           <w:rPr>
             <w:rStyle w:val="Hyperlink"/>
           </w:rPr>
-          <w:t>https://judge.softuni.bg/Contests/1833</w:t>
+          <w:t>https://judge.soft</w:t>
+        </w:r>
+        <w:r>
+          <w:rPr>
+            <w:rStyle w:val="Hyperlink"/>
+          </w:rPr>
+          <w:t>u</w:t>
+        </w:r>
+        <w:r>
+          <w:rPr>
+            <w:rStyle w:val="Hyperlink"/>
+          </w:rPr>
+          <w:t>ni.org/Contests/1833</w:t>
         </w:r>
       </w:hyperlink>
+      <w:r>
+        <w:t>.</w:t>
+      </w:r>
     </w:p>
     <w:p>
       <w:pPr>
@@ -461,6 +466,292 @@
           </w:p>
         </w:tc>
       </w:tr>
+      <w:tr>
+        <w:tc>
+          <w:tcPr>
+            <w:tcW w:w="1980" w:type="dxa"/>
+            <w:shd w:val="clear" w:color="auto" w:fill="auto"/>
+          </w:tcPr>
+          <w:p>
+            <w:pPr>
+              <w:spacing w:after="0"/>
+              <w:jc w:val="both"/>
+              <w:rPr>
+                <w:rFonts w:ascii="Consolas" w:hAnsi="Consolas" w:cs="Consolas"/>
+                <w:noProof/>
+              </w:rPr>
+            </w:pPr>
+            <w:r>
+              <w:rPr>
+                <w:rFonts w:ascii="Consolas" w:hAnsi="Consolas" w:cs="Consolas"/>
+                <w:noProof/>
+              </w:rPr>
+              <w:t>10</w:t>
+            </w:r>
+          </w:p>
+          <w:p>
+            <w:pPr>
+              <w:spacing w:after="0"/>
+              <w:jc w:val="both"/>
+              <w:rPr>
+                <w:rFonts w:ascii="Consolas" w:hAnsi="Consolas" w:cs="Consolas"/>
+                <w:noProof/>
+              </w:rPr>
+            </w:pPr>
+            <w:r>
+              <w:rPr>
+                <w:rFonts w:ascii="Consolas" w:hAnsi="Consolas" w:cs="Consolas"/>
+                <w:noProof/>
+              </w:rPr>
+              <w:t>Peter</w:t>
+            </w:r>
+          </w:p>
+          <w:p>
+            <w:pPr>
+              <w:spacing w:after="0"/>
+              <w:jc w:val="both"/>
+              <w:rPr>
+                <w:rFonts w:ascii="Consolas" w:hAnsi="Consolas" w:cs="Consolas"/>
+                <w:noProof/>
+              </w:rPr>
+            </w:pPr>
+            <w:r>
+              <w:rPr>
+                <w:rFonts w:ascii="Consolas" w:hAnsi="Consolas" w:cs="Consolas"/>
+                <w:noProof/>
+              </w:rPr>
+              <w:t>Maria</w:t>
+            </w:r>
+          </w:p>
+          <w:p>
+            <w:pPr>
+              <w:spacing w:after="0"/>
+              <w:jc w:val="both"/>
+              <w:rPr>
+                <w:rFonts w:ascii="Consolas" w:hAnsi="Consolas" w:cs="Consolas"/>
+                <w:noProof/>
+              </w:rPr>
+            </w:pPr>
+            <w:r>
+              <w:rPr>
+                <w:rFonts w:ascii="Consolas" w:hAnsi="Consolas" w:cs="Consolas"/>
+                <w:noProof/>
+              </w:rPr>
+              <w:t>Peter</w:t>
+            </w:r>
+          </w:p>
+          <w:p>
+            <w:pPr>
+              <w:spacing w:after="0"/>
+              <w:jc w:val="both"/>
+              <w:rPr>
+                <w:rFonts w:ascii="Consolas" w:hAnsi="Consolas" w:cs="Consolas"/>
+                <w:noProof/>
+              </w:rPr>
+            </w:pPr>
+            <w:r>
+              <w:rPr>
+                <w:rFonts w:ascii="Consolas" w:hAnsi="Consolas" w:cs="Consolas"/>
+                <w:noProof/>
+              </w:rPr>
+              <w:t>George</w:t>
+            </w:r>
+          </w:p>
+          <w:p>
+            <w:pPr>
+              <w:spacing w:after="0"/>
+              <w:jc w:val="both"/>
+              <w:rPr>
+                <w:rFonts w:ascii="Consolas" w:hAnsi="Consolas" w:cs="Consolas"/>
+                <w:noProof/>
+              </w:rPr>
+            </w:pPr>
+            <w:r>
+              <w:rPr>
+                <w:rFonts w:ascii="Consolas" w:hAnsi="Consolas" w:cs="Consolas"/>
+                <w:noProof/>
+              </w:rPr>
+              <w:t>Steve</w:t>
+            </w:r>
+          </w:p>
+          <w:p>
+            <w:pPr>
+              <w:spacing w:after="0"/>
+              <w:jc w:val="both"/>
+              <w:rPr>
+                <w:rFonts w:ascii="Consolas" w:hAnsi="Consolas" w:cs="Consolas"/>
+                <w:noProof/>
+              </w:rPr>
+            </w:pPr>
+            <w:r>
+              <w:rPr>
+                <w:rFonts w:ascii="Consolas" w:hAnsi="Consolas" w:cs="Consolas"/>
+                <w:noProof/>
+              </w:rPr>
+              <w:t>Maria</w:t>
+            </w:r>
+          </w:p>
+          <w:p>
+            <w:pPr>
+              <w:spacing w:after="0"/>
+              <w:jc w:val="both"/>
+              <w:rPr>
+                <w:rFonts w:ascii="Consolas" w:hAnsi="Consolas" w:cs="Consolas"/>
+                <w:noProof/>
+              </w:rPr>
+            </w:pPr>
+            <w:r>
+              <w:rPr>
+                <w:rFonts w:ascii="Consolas" w:hAnsi="Consolas" w:cs="Consolas"/>
+                <w:noProof/>
+              </w:rPr>
+              <w:t>Alex</w:t>
+            </w:r>
+          </w:p>
+          <w:p>
+            <w:pPr>
+              <w:spacing w:after="0"/>
+              <w:jc w:val="both"/>
+              <w:rPr>
+                <w:rFonts w:ascii="Consolas" w:hAnsi="Consolas" w:cs="Consolas"/>
+                <w:noProof/>
+              </w:rPr>
+            </w:pPr>
+            <w:r>
+              <w:rPr>
+                <w:rFonts w:ascii="Consolas" w:hAnsi="Consolas" w:cs="Consolas"/>
+                <w:noProof/>
+              </w:rPr>
+              <w:t>Peter</w:t>
+            </w:r>
+          </w:p>
+          <w:p>
+            <w:pPr>
+              <w:spacing w:after="0"/>
+              <w:jc w:val="both"/>
+              <w:rPr>
+                <w:rFonts w:ascii="Consolas" w:hAnsi="Consolas" w:cs="Consolas"/>
+                <w:noProof/>
+              </w:rPr>
+            </w:pPr>
+            <w:r>
+              <w:rPr>
+                <w:rFonts w:ascii="Consolas" w:hAnsi="Consolas" w:cs="Consolas"/>
+                <w:noProof/>
+              </w:rPr>
+              <w:t>Steve</w:t>
+            </w:r>
+          </w:p>
+          <w:p>
+            <w:pPr>
+              <w:spacing w:after="0"/>
+              <w:jc w:val="both"/>
+              <w:rPr>
+                <w:rFonts w:ascii="Consolas" w:hAnsi="Consolas" w:cs="Consolas"/>
+                <w:noProof/>
+              </w:rPr>
+            </w:pPr>
+            <w:r>
+              <w:rPr>
+                <w:rFonts w:ascii="Consolas" w:hAnsi="Consolas" w:cs="Consolas"/>
+                <w:noProof/>
+              </w:rPr>
+              <w:t>George</w:t>
+            </w:r>
+          </w:p>
+        </w:tc>
+        <w:tc>
+          <w:tcPr>
+            <w:tcW w:w="1843" w:type="dxa"/>
+            <w:shd w:val="clear" w:color="auto" w:fill="auto"/>
+          </w:tcPr>
+          <w:p>
+            <w:pPr>
+              <w:spacing w:after="0"/>
+              <w:jc w:val="both"/>
+              <w:rPr>
+                <w:rFonts w:ascii="Consolas" w:hAnsi="Consolas" w:cs="Consolas"/>
+                <w:noProof/>
+              </w:rPr>
+            </w:pPr>
+            <w:r>
+              <w:rPr>
+                <w:rFonts w:ascii="Consolas" w:hAnsi="Consolas" w:cs="Consolas"/>
+                <w:noProof/>
+              </w:rPr>
+              <w:t>Peter</w:t>
+            </w:r>
+          </w:p>
+          <w:p>
+            <w:pPr>
+              <w:spacing w:after="0"/>
+              <w:jc w:val="both"/>
+              <w:rPr>
+                <w:rFonts w:ascii="Consolas" w:hAnsi="Consolas" w:cs="Consolas"/>
+                <w:noProof/>
+              </w:rPr>
+            </w:pPr>
+            <w:r>
+              <w:rPr>
+                <w:rFonts w:ascii="Consolas" w:hAnsi="Consolas" w:cs="Consolas"/>
+                <w:noProof/>
+              </w:rPr>
+              <w:t>Maria</w:t>
+            </w:r>
+          </w:p>
+          <w:p>
+            <w:pPr>
+              <w:spacing w:after="0"/>
+              <w:jc w:val="both"/>
+              <w:rPr>
+                <w:rFonts w:ascii="Consolas" w:hAnsi="Consolas" w:cs="Consolas"/>
+                <w:noProof/>
+              </w:rPr>
+            </w:pPr>
+            <w:r>
+              <w:rPr>
+                <w:rFonts w:ascii="Consolas" w:hAnsi="Consolas" w:cs="Consolas"/>
+                <w:noProof/>
+              </w:rPr>
+              <w:t>George</w:t>
+            </w:r>
+          </w:p>
+          <w:p>
+            <w:pPr>
+              <w:spacing w:after="0"/>
+              <w:jc w:val="both"/>
+              <w:rPr>
+                <w:rFonts w:ascii="Consolas" w:hAnsi="Consolas" w:cs="Consolas"/>
+                <w:noProof/>
+              </w:rPr>
+            </w:pPr>
+            <w:r>
+              <w:rPr>
+                <w:rFonts w:ascii="Consolas" w:hAnsi="Consolas" w:cs="Consolas"/>
+                <w:noProof/>
+              </w:rPr>
+              <w:t>Steve</w:t>
+            </w:r>
+          </w:p>
+          <w:p>
+            <w:pPr>
+              <w:spacing w:after="0"/>
+              <w:jc w:val="both"/>
+              <w:rPr>
+                <w:rFonts w:ascii="Consolas" w:hAnsi="Consolas" w:cs="Consolas"/>
+                <w:noProof/>
+              </w:rPr>
+            </w:pPr>
+            <w:r>
+              <w:rPr>
+                <w:rFonts w:ascii="Consolas" w:hAnsi="Consolas" w:cs="Consolas"/>
+                <w:noProof/>
+              </w:rPr>
+              <w:t>Alex</w:t>
+            </w:r>
+          </w:p>
+        </w:tc>
+      </w:tr>
     </w:tbl>
     <w:p>
       <w:pPr>
@@ -486,7 +777,13 @@
         </w:rPr>
       </w:pPr>
       <w:r>
-        <w:t xml:space="preserve">Write a program that prints a </w:t>
+        <w:t xml:space="preserve">Write a program </w:t>
+      </w:r>
+      <w:r>
+        <w:t>that</w:t>
+      </w:r>
+      <w:r>
+        <w:t xml:space="preserve"> prints a </w:t>
       </w:r>
       <w:r>
         <w:rPr>
@@ -495,7 +792,27 @@
         <w:t>set of elements</w:t>
       </w:r>
       <w:r>
-        <w:t xml:space="preserve">. On the first line, you will receive two numbers - </w:t>
+        <w:t xml:space="preserve">. On </w:t>
+      </w:r>
+      <w:r>
+        <w:rPr>
+          <w:b/>
+          <w:bCs/>
+        </w:rPr>
+        <w:t>the first line</w:t>
+      </w:r>
+      <w:r>
+        <w:t xml:space="preserve">, you will receive </w:t>
+      </w:r>
+      <w:r>
+        <w:rPr>
+          <w:b/>
+          <w:bCs/>
+        </w:rPr>
+        <w:t>two numbers</w:t>
+      </w:r>
+      <w:r>
+        <w:t xml:space="preserve"> - </w:t>
       </w:r>
       <w:r>
         <w:rPr>
@@ -513,7 +830,16 @@
         <w:t>m</w:t>
       </w:r>
       <w:r>
-        <w:t xml:space="preserve">, which represent the lengths of two separate sets. On the next </w:t>
+        <w:t xml:space="preserve">, </w:t>
+      </w:r>
+      <w:r>
+        <w:t xml:space="preserve">separated by a single space - </w:t>
+      </w:r>
+      <w:r>
+        <w:t>representing</w:t>
+      </w:r>
+      <w:r>
+        <w:t xml:space="preserve"> the lengths of two separate sets. On the next </w:t>
       </w:r>
       <w:r>
         <w:rPr>
@@ -531,7 +857,13 @@
         <w:t>m</w:t>
       </w:r>
       <w:r>
-        <w:t xml:space="preserve"> lines you will receive </w:t>
+        <w:t xml:space="preserve"> lines</w:t>
+      </w:r>
+      <w:r>
+        <w:t>,</w:t>
+      </w:r>
+      <w:r>
+        <w:t xml:space="preserve"> you will receive </w:t>
       </w:r>
       <w:r>
         <w:rPr>
@@ -676,15 +1008,7 @@
         <w:t>5</w:t>
       </w:r>
       <w:r>
-        <w:t xml:space="preserve">, </w:t>
-      </w:r>
-      <w:proofErr w:type="gramStart"/>
-      <w:r>
-        <w:t>7</w:t>
-      </w:r>
-      <w:proofErr w:type="gramEnd"/>
-      <w:r>
-        <w:t>}</w:t>
+        <w:t>, 7}</w:t>
       </w:r>
     </w:p>
     <w:p>
@@ -707,14 +1031,12 @@
       <w:r>
         <w:t xml:space="preserve">, 4, </w:t>
       </w:r>
-      <w:proofErr w:type="gramStart"/>
       <w:r>
         <w:rPr>
           <w:b/>
         </w:rPr>
         <w:t>5</w:t>
       </w:r>
-      <w:proofErr w:type="gramEnd"/>
       <w:r>
         <w:t>}</w:t>
       </w:r>
@@ -791,6 +1113,7 @@
           <w:rFonts w:eastAsia="MS Mincho"/>
           <w:lang w:eastAsia="ja-JP"/>
         </w:rPr>
+        <w:lastRenderedPageBreak/>
         <w:t>Examples</w:t>
       </w:r>
     </w:p>
@@ -1045,7 +1368,6 @@
                 <w:rFonts w:ascii="Consolas" w:hAnsi="Consolas" w:cs="Consolas"/>
                 <w:noProof/>
               </w:rPr>
-              <w:lastRenderedPageBreak/>
               <w:t>2 2</w:t>
             </w:r>
           </w:p>
@@ -1177,7 +1499,13 @@
         <w:t>elements</w:t>
       </w:r>
       <w:r>
-        <w:t xml:space="preserve">. On the first line you will be given a number </w:t>
+        <w:t>. On the first line</w:t>
+      </w:r>
+      <w:r>
+        <w:t>,</w:t>
+      </w:r>
+      <w:r>
+        <w:t xml:space="preserve"> you will be given a number </w:t>
       </w:r>
       <w:r>
         <w:rPr>
@@ -1204,7 +1532,19 @@
         <w:t>lines</w:t>
       </w:r>
       <w:r>
-        <w:t xml:space="preserve"> that you are going to receive. On the next </w:t>
+        <w:t xml:space="preserve"> that you </w:t>
+      </w:r>
+      <w:r>
+        <w:t>will</w:t>
+      </w:r>
+      <w:r>
+        <w:t xml:space="preserve"> receive. On the </w:t>
+      </w:r>
+      <w:r>
+        <w:t>following</w:t>
+      </w:r>
+      <w:r>
+        <w:t xml:space="preserve"> </w:t>
       </w:r>
       <w:r>
         <w:rPr>
@@ -1231,7 +1571,7 @@
         <w:t>compounds</w:t>
       </w:r>
       <w:r>
-        <w:t xml:space="preserve">, separated by a </w:t>
+        <w:t xml:space="preserve"> separated by a </w:t>
       </w:r>
       <w:r>
         <w:rPr>
@@ -1265,6 +1605,12 @@
           <w:noProof/>
         </w:rPr>
         <w:t>(</w:t>
+      </w:r>
+      <w:r>
+        <w:rPr>
+          <w:noProof/>
+        </w:rPr>
+        <w:t xml:space="preserve">the </w:t>
       </w:r>
       <w:r>
         <w:rPr>
@@ -1797,6 +2143,12 @@
       <w:r>
         <w:t xml:space="preserve">order. </w:t>
       </w:r>
+      <w:r>
+        <w:rPr>
+          <w:lang w:val="bg-BG"/>
+        </w:rPr>
+        <w:t xml:space="preserve"> </w:t>
+      </w:r>
     </w:p>
     <w:p>
       <w:pPr>
@@ -1813,13 +2165,14 @@
           <w:rFonts w:eastAsia="MS Mincho"/>
           <w:lang w:eastAsia="ja-JP"/>
         </w:rPr>
+        <w:lastRenderedPageBreak/>
         <w:t>Examples</w:t>
       </w:r>
     </w:p>
     <w:tbl>
       <w:tblPr>
         <w:tblStyle w:val="TableGrid"/>
-        <w:tblW w:w="4390" w:type="dxa"/>
+        <w:tblW w:w="8644" w:type="dxa"/>
         <w:tblCellMar>
           <w:top w:w="57" w:type="dxa"/>
           <w:left w:w="85" w:type="dxa"/>
@@ -1831,6 +2184,8 @@
       <w:tblGrid>
         <w:gridCol w:w="2263"/>
         <w:gridCol w:w="2127"/>
+        <w:gridCol w:w="2127"/>
+        <w:gridCol w:w="2127"/>
       </w:tblGrid>
       <w:tr>
         <w:tc>
@@ -1860,6 +2215,48 @@
             <w:pPr>
               <w:spacing w:after="0"/>
               <w:jc w:val="center"/>
+            </w:pPr>
+            <w:r>
+              <w:rPr>
+                <w:b/>
+              </w:rPr>
+              <w:t>Output</w:t>
+            </w:r>
+          </w:p>
+        </w:tc>
+        <w:tc>
+          <w:tcPr>
+            <w:tcW w:w="2127" w:type="dxa"/>
+            <w:shd w:val="clear" w:color="auto" w:fill="D9D9D9" w:themeFill="background1" w:themeFillShade="D9"/>
+          </w:tcPr>
+          <w:p>
+            <w:pPr>
+              <w:spacing w:after="0"/>
+              <w:jc w:val="center"/>
+              <w:rPr>
+                <w:b/>
+              </w:rPr>
+            </w:pPr>
+            <w:r>
+              <w:rPr>
+                <w:b/>
+              </w:rPr>
+              <w:t>Input</w:t>
+            </w:r>
+          </w:p>
+        </w:tc>
+        <w:tc>
+          <w:tcPr>
+            <w:tcW w:w="2127" w:type="dxa"/>
+            <w:shd w:val="clear" w:color="auto" w:fill="D9D9D9" w:themeFill="background1" w:themeFillShade="D9"/>
+          </w:tcPr>
+          <w:p>
+            <w:pPr>
+              <w:spacing w:after="0"/>
+              <w:jc w:val="center"/>
+              <w:rPr>
+                <w:b/>
+              </w:rPr>
             </w:pPr>
             <w:r>
               <w:rPr>
@@ -2051,7 +2448,6 @@
                 <w:rFonts w:ascii="Consolas" w:hAnsi="Consolas" w:cs="Consolas"/>
                 <w:noProof/>
               </w:rPr>
-              <w:lastRenderedPageBreak/>
               <w:t>o: 2 time/s</w:t>
             </w:r>
           </w:p>
@@ -2100,6 +2496,288 @@
                 <w:noProof/>
               </w:rPr>
               <w:t>t: 1 time/s</w:t>
+            </w:r>
+          </w:p>
+        </w:tc>
+        <w:tc>
+          <w:tcPr>
+            <w:tcW w:w="2127" w:type="dxa"/>
+          </w:tcPr>
+          <w:p>
+            <w:pPr>
+              <w:spacing w:after="0"/>
+              <w:jc w:val="both"/>
+              <w:rPr>
+                <w:rFonts w:ascii="Consolas" w:hAnsi="Consolas" w:cs="Consolas"/>
+                <w:lang w:val="bg-BG"/>
+              </w:rPr>
+            </w:pPr>
+            <w:r>
+              <w:rPr>
+                <w:rFonts w:ascii="Consolas" w:hAnsi="Consolas" w:cs="Consolas"/>
+                <w:lang w:val="bg-BG"/>
+              </w:rPr>
+              <w:t>Why do you like Python?</w:t>
+            </w:r>
+          </w:p>
+        </w:tc>
+        <w:tc>
+          <w:tcPr>
+            <w:tcW w:w="2127" w:type="dxa"/>
+          </w:tcPr>
+          <w:p>
+            <w:pPr>
+              <w:spacing w:after="0"/>
+              <w:jc w:val="both"/>
+              <w:rPr>
+                <w:rFonts w:ascii="Consolas" w:hAnsi="Consolas" w:cs="Consolas"/>
+                <w:lang w:val="bg-BG"/>
+              </w:rPr>
+            </w:pPr>
+            <w:r>
+              <w:rPr>
+                <w:rFonts w:ascii="Consolas" w:hAnsi="Consolas" w:cs="Consolas"/>
+                <w:lang w:val="bg-BG"/>
+              </w:rPr>
+              <w:t>: 4 time/s</w:t>
+            </w:r>
+          </w:p>
+          <w:p>
+            <w:pPr>
+              <w:spacing w:after="0"/>
+              <w:jc w:val="both"/>
+              <w:rPr>
+                <w:rFonts w:ascii="Consolas" w:hAnsi="Consolas" w:cs="Consolas"/>
+                <w:lang w:val="bg-BG"/>
+              </w:rPr>
+            </w:pPr>
+            <w:r>
+              <w:rPr>
+                <w:rFonts w:ascii="Consolas" w:hAnsi="Consolas" w:cs="Consolas"/>
+                <w:lang w:val="bg-BG"/>
+              </w:rPr>
+              <w:t>?: 1 time/s</w:t>
+            </w:r>
+          </w:p>
+          <w:p>
+            <w:pPr>
+              <w:spacing w:after="0"/>
+              <w:jc w:val="both"/>
+              <w:rPr>
+                <w:rFonts w:ascii="Consolas" w:hAnsi="Consolas" w:cs="Consolas"/>
+                <w:lang w:val="bg-BG"/>
+              </w:rPr>
+            </w:pPr>
+            <w:r>
+              <w:rPr>
+                <w:rFonts w:ascii="Consolas" w:hAnsi="Consolas" w:cs="Consolas"/>
+                <w:lang w:val="bg-BG"/>
+              </w:rPr>
+              <w:t>P: 1 time/s</w:t>
+            </w:r>
+          </w:p>
+          <w:p>
+            <w:pPr>
+              <w:spacing w:after="0"/>
+              <w:jc w:val="both"/>
+              <w:rPr>
+                <w:rFonts w:ascii="Consolas" w:hAnsi="Consolas" w:cs="Consolas"/>
+                <w:lang w:val="bg-BG"/>
+              </w:rPr>
+            </w:pPr>
+            <w:r>
+              <w:rPr>
+                <w:rFonts w:ascii="Consolas" w:hAnsi="Consolas" w:cs="Consolas"/>
+                <w:lang w:val="bg-BG"/>
+              </w:rPr>
+              <w:t>W: 1 time/s</w:t>
+            </w:r>
+          </w:p>
+          <w:p>
+            <w:pPr>
+              <w:spacing w:after="0"/>
+              <w:jc w:val="both"/>
+              <w:rPr>
+                <w:rFonts w:ascii="Consolas" w:hAnsi="Consolas" w:cs="Consolas"/>
+                <w:lang w:val="bg-BG"/>
+              </w:rPr>
+            </w:pPr>
+            <w:r>
+              <w:rPr>
+                <w:rFonts w:ascii="Consolas" w:hAnsi="Consolas" w:cs="Consolas"/>
+                <w:lang w:val="bg-BG"/>
+              </w:rPr>
+              <w:t>d: 1 time/s</w:t>
+            </w:r>
+          </w:p>
+          <w:p>
+            <w:pPr>
+              <w:spacing w:after="0"/>
+              <w:jc w:val="both"/>
+              <w:rPr>
+                <w:rFonts w:ascii="Consolas" w:hAnsi="Consolas" w:cs="Consolas"/>
+                <w:lang w:val="bg-BG"/>
+              </w:rPr>
+            </w:pPr>
+            <w:r>
+              <w:rPr>
+                <w:rFonts w:ascii="Consolas" w:hAnsi="Consolas" w:cs="Consolas"/>
+                <w:lang w:val="bg-BG"/>
+              </w:rPr>
+              <w:t>e: 1 time/s</w:t>
+            </w:r>
+          </w:p>
+          <w:p>
+            <w:pPr>
+              <w:spacing w:after="0"/>
+              <w:jc w:val="both"/>
+              <w:rPr>
+                <w:rFonts w:ascii="Consolas" w:hAnsi="Consolas" w:cs="Consolas"/>
+                <w:lang w:val="bg-BG"/>
+              </w:rPr>
+            </w:pPr>
+            <w:r>
+              <w:rPr>
+                <w:rFonts w:ascii="Consolas" w:hAnsi="Consolas" w:cs="Consolas"/>
+                <w:lang w:val="bg-BG"/>
+              </w:rPr>
+              <w:t>h: 2 time/s</w:t>
+            </w:r>
+          </w:p>
+          <w:p>
+            <w:pPr>
+              <w:spacing w:after="0"/>
+              <w:jc w:val="both"/>
+              <w:rPr>
+                <w:rFonts w:ascii="Consolas" w:hAnsi="Consolas" w:cs="Consolas"/>
+                <w:lang w:val="bg-BG"/>
+              </w:rPr>
+            </w:pPr>
+            <w:r>
+              <w:rPr>
+                <w:rFonts w:ascii="Consolas" w:hAnsi="Consolas" w:cs="Consolas"/>
+                <w:lang w:val="bg-BG"/>
+              </w:rPr>
+              <w:t>i: 1 time/s</w:t>
+            </w:r>
+          </w:p>
+          <w:p>
+            <w:pPr>
+              <w:spacing w:after="0"/>
+              <w:jc w:val="both"/>
+              <w:rPr>
+                <w:rFonts w:ascii="Consolas" w:hAnsi="Consolas" w:cs="Consolas"/>
+                <w:lang w:val="bg-BG"/>
+              </w:rPr>
+            </w:pPr>
+            <w:r>
+              <w:rPr>
+                <w:rFonts w:ascii="Consolas" w:hAnsi="Consolas" w:cs="Consolas"/>
+                <w:lang w:val="bg-BG"/>
+              </w:rPr>
+              <w:t>k: 1 time/s</w:t>
+            </w:r>
+          </w:p>
+          <w:p>
+            <w:pPr>
+              <w:spacing w:after="0"/>
+              <w:jc w:val="both"/>
+              <w:rPr>
+                <w:rFonts w:ascii="Consolas" w:hAnsi="Consolas" w:cs="Consolas"/>
+                <w:lang w:val="bg-BG"/>
+              </w:rPr>
+            </w:pPr>
+            <w:r>
+              <w:rPr>
+                <w:rFonts w:ascii="Consolas" w:hAnsi="Consolas" w:cs="Consolas"/>
+                <w:lang w:val="bg-BG"/>
+              </w:rPr>
+              <w:t>l: 1 time/s</w:t>
+            </w:r>
+          </w:p>
+          <w:p>
+            <w:pPr>
+              <w:spacing w:after="0"/>
+              <w:jc w:val="both"/>
+              <w:rPr>
+                <w:rFonts w:ascii="Consolas" w:hAnsi="Consolas" w:cs="Consolas"/>
+                <w:lang w:val="bg-BG"/>
+              </w:rPr>
+            </w:pPr>
+            <w:r>
+              <w:rPr>
+                <w:rFonts w:ascii="Consolas" w:hAnsi="Consolas" w:cs="Consolas"/>
+                <w:lang w:val="bg-BG"/>
+              </w:rPr>
+              <w:t>n: 1 time/s</w:t>
+            </w:r>
+          </w:p>
+          <w:p>
+            <w:pPr>
+              <w:spacing w:after="0"/>
+              <w:jc w:val="both"/>
+              <w:rPr>
+                <w:rFonts w:ascii="Consolas" w:hAnsi="Consolas" w:cs="Consolas"/>
+                <w:lang w:val="bg-BG"/>
+              </w:rPr>
+            </w:pPr>
+            <w:r>
+              <w:rPr>
+                <w:rFonts w:ascii="Consolas" w:hAnsi="Consolas" w:cs="Consolas"/>
+                <w:lang w:val="bg-BG"/>
+              </w:rPr>
+              <w:t>o: 3 time/s</w:t>
+            </w:r>
+          </w:p>
+          <w:p>
+            <w:pPr>
+              <w:spacing w:after="0"/>
+              <w:jc w:val="both"/>
+              <w:rPr>
+                <w:rFonts w:ascii="Consolas" w:hAnsi="Consolas" w:cs="Consolas"/>
+                <w:lang w:val="bg-BG"/>
+              </w:rPr>
+            </w:pPr>
+            <w:r>
+              <w:rPr>
+                <w:rFonts w:ascii="Consolas" w:hAnsi="Consolas" w:cs="Consolas"/>
+                <w:lang w:val="bg-BG"/>
+              </w:rPr>
+              <w:t>t: 1 time/s</w:t>
+            </w:r>
+          </w:p>
+          <w:p>
+            <w:pPr>
+              <w:spacing w:after="0"/>
+              <w:jc w:val="both"/>
+              <w:rPr>
+                <w:rFonts w:ascii="Consolas" w:hAnsi="Consolas" w:cs="Consolas"/>
+                <w:lang w:val="bg-BG"/>
+              </w:rPr>
+            </w:pPr>
+            <w:r>
+              <w:rPr>
+                <w:rFonts w:ascii="Consolas" w:hAnsi="Consolas" w:cs="Consolas"/>
+                <w:lang w:val="bg-BG"/>
+              </w:rPr>
+              <w:t>u: 1 time/s</w:t>
+            </w:r>
+          </w:p>
+          <w:p>
+            <w:pPr>
+              <w:spacing w:after="0"/>
+              <w:jc w:val="both"/>
+              <w:rPr>
+                <w:rFonts w:ascii="Consolas" w:hAnsi="Consolas" w:cs="Consolas"/>
+                <w:lang w:val="bg-BG"/>
+              </w:rPr>
+            </w:pPr>
+            <w:r>
+              <w:rPr>
+                <w:rFonts w:ascii="Consolas" w:hAnsi="Consolas" w:cs="Consolas"/>
+                <w:lang w:val="bg-BG"/>
+              </w:rPr>
+              <w:t>y: 3 time/s</w:t>
             </w:r>
           </w:p>
         </w:tc>
@@ -2112,176 +2790,431 @@
           <w:ilvl w:val="0"/>
           <w:numId w:val="40"/>
         </w:numPr>
-        <w:tabs>
-          <w:tab w:val="left" w:pos="1843"/>
-        </w:tabs>
-        <w:spacing w:before="120" w:after="80"/>
-        <w:jc w:val="both"/>
         <w:rPr>
           <w:lang w:val="bg-BG"/>
         </w:rPr>
       </w:pPr>
       <w:r>
-        <w:lastRenderedPageBreak/>
-        <w:t>Phonebook</w:t>
+        <w:t>Longest Intersection</w:t>
       </w:r>
     </w:p>
     <w:p>
-      <w:pPr>
-        <w:jc w:val="both"/>
-        <w:rPr>
-          <w:lang w:val="bg-BG"/>
-        </w:rPr>
-      </w:pPr>
-      <w:r>
-        <w:t xml:space="preserve">Write a program that receives info from the console about </w:t>
+      <w:r>
+        <w:t xml:space="preserve">Write a program </w:t>
+      </w:r>
+      <w:r>
+        <w:t>that</w:t>
+      </w:r>
+      <w:r>
+        <w:t xml:space="preserve"> finds the </w:t>
+      </w:r>
+      <w:r>
+        <w:rPr>
+          <w:b/>
+        </w:rPr>
+        <w:t>longest intersection</w:t>
+      </w:r>
+      <w:r>
+        <w:t xml:space="preserve">. You will be given a number </w:t>
+      </w:r>
+      <w:r>
+        <w:rPr>
+          <w:b/>
+        </w:rPr>
+        <w:t>N</w:t>
+      </w:r>
+      <w:r>
+        <w:t xml:space="preserve">. On </w:t>
+      </w:r>
+      <w:r>
+        <w:t>each of the next</w:t>
+      </w:r>
+      <w:r>
+        <w:t xml:space="preserve"> </w:t>
+      </w:r>
+      <w:r>
+        <w:rPr>
+          <w:b/>
+        </w:rPr>
+        <w:t>N</w:t>
+      </w:r>
+      <w:r>
+        <w:rPr>
+          <w:b/>
+        </w:rPr>
+        <w:t xml:space="preserve"> </w:t>
+      </w:r>
+      <w:r>
+        <w:rPr>
+          <w:b/>
+        </w:rPr>
+        <w:t>lines</w:t>
+      </w:r>
+      <w:r>
+        <w:t xml:space="preserve"> you will be given </w:t>
+      </w:r>
+      <w:r>
+        <w:rPr>
+          <w:b/>
+        </w:rPr>
+        <w:t>two ranges</w:t>
+      </w:r>
+      <w:r>
+        <w:t xml:space="preserve"> in the format: </w:t>
+      </w:r>
+      <w:r>
+        <w:rPr>
+          <w:rFonts w:ascii="Consolas" w:hAnsi="Consolas"/>
+          <w:b/>
+          <w:noProof/>
+        </w:rPr>
+        <w:t>"{first</w:t>
+      </w:r>
+      <w:r>
+        <w:rPr>
+          <w:rFonts w:ascii="Consolas" w:hAnsi="Consolas"/>
+          <w:b/>
+          <w:noProof/>
+        </w:rPr>
+        <w:t>_</w:t>
+      </w:r>
+      <w:r>
+        <w:rPr>
+          <w:rFonts w:ascii="Consolas" w:hAnsi="Consolas"/>
+          <w:b/>
+          <w:noProof/>
+        </w:rPr>
+        <w:t>start},{first</w:t>
+      </w:r>
+      <w:r>
+        <w:rPr>
+          <w:rFonts w:ascii="Consolas" w:hAnsi="Consolas"/>
+          <w:b/>
+          <w:noProof/>
+        </w:rPr>
+        <w:t>_</w:t>
+      </w:r>
+      <w:r>
+        <w:rPr>
+          <w:rFonts w:ascii="Consolas" w:hAnsi="Consolas"/>
+          <w:b/>
+          <w:noProof/>
+        </w:rPr>
+        <w:t>end}-{second</w:t>
+      </w:r>
+      <w:r>
+        <w:rPr>
+          <w:rFonts w:ascii="Consolas" w:hAnsi="Consolas"/>
+          <w:b/>
+          <w:noProof/>
+        </w:rPr>
+        <w:t>_</w:t>
+      </w:r>
+      <w:r>
+        <w:rPr>
+          <w:rFonts w:ascii="Consolas" w:hAnsi="Consolas"/>
+          <w:b/>
+          <w:noProof/>
+        </w:rPr>
+        <w:t>start},{second</w:t>
+      </w:r>
+      <w:r>
+        <w:rPr>
+          <w:rFonts w:ascii="Consolas" w:hAnsi="Consolas"/>
+          <w:b/>
+          <w:noProof/>
+        </w:rPr>
+        <w:t>_</w:t>
+      </w:r>
+      <w:r>
+        <w:rPr>
+          <w:rFonts w:ascii="Consolas" w:hAnsi="Consolas"/>
+          <w:b/>
+          <w:noProof/>
+        </w:rPr>
+        <w:t>end</w:t>
+      </w:r>
+      <w:r>
+        <w:rPr>
+          <w:rFonts w:ascii="Consolas" w:hAnsi="Consolas"/>
+          <w:b/>
+        </w:rPr>
+        <w:t>}"</w:t>
+      </w:r>
+      <w:r>
+        <w:t xml:space="preserve">. </w:t>
+      </w:r>
+      <w:r>
+        <w:t>You should f</w:t>
+      </w:r>
+      <w:r>
+        <w:t xml:space="preserve">ind the </w:t>
+      </w:r>
+      <w:r>
+        <w:rPr>
+          <w:b/>
+        </w:rPr>
+        <w:t>intersection</w:t>
+      </w:r>
+      <w:r>
+        <w:t xml:space="preserve"> of these two ranges</w:t>
+      </w:r>
+      <w:r>
+        <w:t>.</w:t>
+      </w:r>
+      <w:r>
+        <w:t xml:space="preserve"> The </w:t>
       </w:r>
       <w:r>
         <w:rPr>
           <w:b/>
           <w:bCs/>
         </w:rPr>
-        <w:t>people</w:t>
-      </w:r>
-      <w:r>
-        <w:t xml:space="preserve"> and their </w:t>
+        <w:t>start</w:t>
+      </w:r>
+      <w:r>
+        <w:t xml:space="preserve"> and </w:t>
       </w:r>
       <w:r>
         <w:rPr>
           <w:b/>
           <w:bCs/>
         </w:rPr>
-        <w:t>phone numbers</w:t>
+        <w:t>end</w:t>
+      </w:r>
+      <w:r>
+        <w:t xml:space="preserve"> </w:t>
+      </w:r>
+      <w:r>
+        <w:rPr>
+          <w:b/>
+          <w:bCs/>
+        </w:rPr>
+        <w:t>numbers</w:t>
+      </w:r>
+      <w:r>
+        <w:t xml:space="preserve"> in the ranges are </w:t>
+      </w:r>
+      <w:r>
+        <w:rPr>
+          <w:b/>
+          <w:bCs/>
+        </w:rPr>
+        <w:t>inclusive</w:t>
       </w:r>
       <w:r>
         <w:t>.</w:t>
+      </w:r>
+      <w:r>
+        <w:t xml:space="preserve"> </w:t>
       </w:r>
     </w:p>
     <w:p>
       <w:pPr>
-        <w:jc w:val="both"/>
-        <w:rPr>
+        <w:rPr>
+          <w:rFonts w:ascii="Consolas" w:hAnsi="Consolas"/>
+          <w:b/>
           <w:lang w:val="bg-BG"/>
         </w:rPr>
       </w:pPr>
       <w:r>
-        <w:t xml:space="preserve">You are free to choose the way the data is entered; each </w:t>
+        <w:t xml:space="preserve">Finally, you should </w:t>
       </w:r>
       <w:r>
         <w:rPr>
           <w:b/>
           <w:bCs/>
         </w:rPr>
-        <w:t>entry</w:t>
-      </w:r>
-      <w:r>
-        <w:t xml:space="preserve"> should have </w:t>
-      </w:r>
-      <w:r>
-        <w:rPr>
+        <w:t>find</w:t>
+      </w:r>
+      <w:r>
+        <w:rPr>
+          <w:b/>
+        </w:rPr>
+        <w:t xml:space="preserve"> the longest </w:t>
+      </w:r>
+      <w:r>
+        <w:rPr>
+          <w:b/>
+        </w:rPr>
+        <w:t>intersection</w:t>
+      </w:r>
+      <w:r>
+        <w:t xml:space="preserve"> </w:t>
+      </w:r>
+      <w:r>
+        <w:rPr>
+          <w:b/>
+        </w:rPr>
+        <w:t xml:space="preserve">of all </w:t>
+      </w:r>
+      <w:r>
+        <w:rPr>
+          <w:rFonts w:ascii="Consolas" w:hAnsi="Consolas"/>
           <w:b/>
           <w:bCs/>
         </w:rPr>
-        <w:t>a name</w:t>
-      </w:r>
-      <w:r>
-        <w:t xml:space="preserve"> and </w:t>
-      </w:r>
-      <w:r>
-        <w:rPr>
-          <w:b/>
-          <w:bCs/>
-        </w:rPr>
-        <w:t>a number</w:t>
-      </w:r>
-      <w:r>
-        <w:t xml:space="preserve"> </w:t>
-      </w:r>
-      <w:r>
-        <w:rPr>
+        <w:t>N</w:t>
+      </w:r>
+      <w:r>
+        <w:t xml:space="preserve"> intersections</w:t>
+      </w:r>
+      <w:r>
+        <w:t xml:space="preserve">, </w:t>
+      </w:r>
+      <w:r>
+        <w:t xml:space="preserve">print the </w:t>
+      </w:r>
+      <w:r>
+        <w:rPr>
+          <w:b/>
+        </w:rPr>
+        <w:t>numbers</w:t>
+      </w:r>
+      <w:r>
+        <w:t xml:space="preserve"> that are included and its length in the format: </w:t>
+      </w:r>
+      <w:r>
+        <w:rPr>
+          <w:rFonts w:ascii="Consolas" w:hAnsi="Consolas"/>
+          <w:b/>
           <w:noProof/>
         </w:rPr>
-        <w:t>(</w:t>
-      </w:r>
-      <w:r>
-        <w:t xml:space="preserve">both strings). If you receive a name that </w:t>
-      </w:r>
-      <w:r>
-        <w:rPr>
-          <w:b/>
-        </w:rPr>
-        <w:t>already exists</w:t>
-      </w:r>
-      <w:r>
-        <w:t xml:space="preserve"> in the phonebook, update its number.</w:t>
+        <w:t xml:space="preserve">"Longest intersection is </w:t>
+      </w:r>
+      <w:r>
+        <w:rPr>
+          <w:rFonts w:ascii="Consolas" w:hAnsi="Consolas"/>
+          <w:b/>
+          <w:noProof/>
+        </w:rPr>
+        <w:t>[</w:t>
+      </w:r>
+      <w:r>
+        <w:rPr>
+          <w:rFonts w:ascii="Consolas" w:hAnsi="Consolas"/>
+          <w:b/>
+          <w:noProof/>
+        </w:rPr>
+        <w:t>{longest</w:t>
+      </w:r>
+      <w:r>
+        <w:rPr>
+          <w:rFonts w:ascii="Consolas" w:hAnsi="Consolas"/>
+          <w:b/>
+          <w:noProof/>
+        </w:rPr>
+        <w:t>_</w:t>
+      </w:r>
+      <w:r>
+        <w:rPr>
+          <w:rFonts w:ascii="Consolas" w:hAnsi="Consolas"/>
+          <w:b/>
+          <w:noProof/>
+        </w:rPr>
+        <w:t>intersection</w:t>
+      </w:r>
+      <w:r>
+        <w:rPr>
+          <w:rFonts w:ascii="Consolas" w:hAnsi="Consolas"/>
+          <w:b/>
+          <w:noProof/>
+        </w:rPr>
+        <w:t>_numbers</w:t>
+      </w:r>
+      <w:r>
+        <w:rPr>
+          <w:rFonts w:ascii="Consolas" w:hAnsi="Consolas"/>
+          <w:b/>
+          <w:noProof/>
+        </w:rPr>
+        <w:t>}</w:t>
+      </w:r>
+      <w:r>
+        <w:rPr>
+          <w:rFonts w:ascii="Consolas" w:hAnsi="Consolas"/>
+          <w:b/>
+          <w:noProof/>
+        </w:rPr>
+        <w:t>]</w:t>
+      </w:r>
+      <w:r>
+        <w:rPr>
+          <w:rFonts w:ascii="Consolas" w:hAnsi="Consolas"/>
+          <w:b/>
+          <w:noProof/>
+        </w:rPr>
+        <w:t xml:space="preserve"> with length {length</w:t>
+      </w:r>
+      <w:r>
+        <w:rPr>
+          <w:rFonts w:ascii="Consolas" w:hAnsi="Consolas"/>
+          <w:b/>
+          <w:noProof/>
+        </w:rPr>
+        <w:t>_</w:t>
+      </w:r>
+      <w:r>
+        <w:rPr>
+          <w:rFonts w:ascii="Consolas" w:hAnsi="Consolas"/>
+          <w:b/>
+          <w:noProof/>
+        </w:rPr>
+        <w:t>longest</w:t>
+      </w:r>
+      <w:r>
+        <w:rPr>
+          <w:rFonts w:ascii="Consolas" w:hAnsi="Consolas"/>
+          <w:b/>
+          <w:noProof/>
+        </w:rPr>
+        <w:t>_</w:t>
+      </w:r>
+      <w:r>
+        <w:rPr>
+          <w:rFonts w:ascii="Consolas" w:hAnsi="Consolas"/>
+          <w:b/>
+          <w:noProof/>
+        </w:rPr>
+        <w:t>intersection}"</w:t>
       </w:r>
     </w:p>
     <w:p>
       <w:pPr>
-        <w:jc w:val="both"/>
-        <w:rPr>
+        <w:rPr>
+          <w:rFonts w:cstheme="minorHAnsi"/>
+          <w:b/>
+          <w:i/>
+          <w:u w:val="single"/>
           <w:lang w:val="bg-BG"/>
         </w:rPr>
       </w:pPr>
       <w:r>
-        <w:t xml:space="preserve">After filling the phonebook, you will receive a number – </w:t>
-      </w:r>
-      <w:r>
-        <w:rPr>
-          <w:b/>
-        </w:rPr>
-        <w:t>N</w:t>
-      </w:r>
-      <w:r>
-        <w:t>. Your program should be able to perform a search of a contact by name and print her details in format "</w:t>
-      </w:r>
-      <w:r>
-        <w:rPr>
-          <w:rFonts w:ascii="Consolas" w:eastAsia="Consolas" w:hAnsi="Consolas" w:cs="Consolas"/>
-          <w:b/>
-          <w:bCs/>
-        </w:rPr>
-        <w:t>{</w:t>
-      </w:r>
-      <w:r>
-        <w:rPr>
-          <w:rFonts w:ascii="Consolas" w:eastAsia="Consolas" w:hAnsi="Consolas" w:cs="Consolas"/>
-          <w:b/>
-          <w:bCs/>
-          <w:noProof/>
-        </w:rPr>
-        <w:t>name} -&gt; {number</w:t>
-      </w:r>
-      <w:r>
-        <w:rPr>
-          <w:rFonts w:ascii="Consolas" w:eastAsia="Consolas" w:hAnsi="Consolas" w:cs="Consolas"/>
-          <w:b/>
-          <w:bCs/>
-        </w:rPr>
-        <w:t>}</w:t>
-      </w:r>
-      <w:r>
-        <w:t>". In case the contact isn't found, print "</w:t>
-      </w:r>
-      <w:r>
-        <w:rPr>
-          <w:rFonts w:ascii="Consolas" w:eastAsia="Consolas" w:hAnsi="Consolas" w:cs="Consolas"/>
-          <w:b/>
-          <w:bCs/>
-          <w:noProof/>
-        </w:rPr>
-        <w:t>Contact {name} does not exist</w:t>
-      </w:r>
-      <w:r>
-        <w:rPr>
-          <w:rFonts w:ascii="Consolas" w:eastAsia="Consolas" w:hAnsi="Consolas" w:cs="Consolas"/>
-          <w:b/>
-          <w:bCs/>
-        </w:rPr>
-        <w:t>.</w:t>
-      </w:r>
-      <w:r>
-        <w:t>"</w:t>
+        <w:rPr>
+          <w:rFonts w:cstheme="minorHAnsi"/>
+          <w:b/>
+          <w:i/>
+          <w:u w:val="single"/>
+        </w:rPr>
+        <w:t xml:space="preserve">Note: in each range, there will always be </w:t>
+      </w:r>
+      <w:r>
+        <w:rPr>
+          <w:rFonts w:cstheme="minorHAnsi"/>
+          <w:b/>
+          <w:i/>
+          <w:u w:val="single"/>
+        </w:rPr>
+        <w:t xml:space="preserve">an </w:t>
+      </w:r>
+      <w:r>
+        <w:rPr>
+          <w:rFonts w:cstheme="minorHAnsi"/>
+          <w:b/>
+          <w:i/>
+          <w:u w:val="single"/>
+        </w:rPr>
+        <w:t>intersection. If there are two equal intersections, print the first one.</w:t>
       </w:r>
     </w:p>
     <w:p>
@@ -2299,593 +3232,6 @@
           <w:rFonts w:eastAsia="MS Mincho"/>
           <w:lang w:eastAsia="ja-JP"/>
         </w:rPr>
-        <w:t>Examples</w:t>
-      </w:r>
-    </w:p>
-    <w:tbl>
-      <w:tblPr>
-        <w:tblStyle w:val="TableGrid"/>
-        <w:tblW w:w="7792" w:type="dxa"/>
-        <w:tblCellMar>
-          <w:top w:w="57" w:type="dxa"/>
-          <w:left w:w="85" w:type="dxa"/>
-          <w:bottom w:w="57" w:type="dxa"/>
-          <w:right w:w="85" w:type="dxa"/>
-        </w:tblCellMar>
-        <w:tblLook w:val="04A0" w:firstRow="1" w:lastRow="0" w:firstColumn="1" w:lastColumn="0" w:noHBand="0" w:noVBand="1"/>
-      </w:tblPr>
-      <w:tblGrid>
-        <w:gridCol w:w="3256"/>
-        <w:gridCol w:w="4536"/>
-      </w:tblGrid>
-      <w:tr>
-        <w:tc>
-          <w:tcPr>
-            <w:tcW w:w="3256" w:type="dxa"/>
-            <w:shd w:val="clear" w:color="auto" w:fill="D9D9D9" w:themeFill="background1" w:themeFillShade="D9"/>
-            <w:tcMar>
-              <w:left w:w="85" w:type="dxa"/>
-            </w:tcMar>
-          </w:tcPr>
-          <w:p>
-            <w:pPr>
-              <w:spacing w:after="0"/>
-              <w:jc w:val="center"/>
-            </w:pPr>
-            <w:r>
-              <w:rPr>
-                <w:b/>
-              </w:rPr>
-              <w:t>Input</w:t>
-            </w:r>
-          </w:p>
-        </w:tc>
-        <w:tc>
-          <w:tcPr>
-            <w:tcW w:w="4536" w:type="dxa"/>
-            <w:shd w:val="clear" w:color="auto" w:fill="D9D9D9" w:themeFill="background1" w:themeFillShade="D9"/>
-            <w:tcMar>
-              <w:left w:w="85" w:type="dxa"/>
-            </w:tcMar>
-          </w:tcPr>
-          <w:p>
-            <w:pPr>
-              <w:spacing w:after="0"/>
-              <w:jc w:val="center"/>
-            </w:pPr>
-            <w:r>
-              <w:rPr>
-                <w:b/>
-              </w:rPr>
-              <w:t>Output</w:t>
-            </w:r>
-          </w:p>
-        </w:tc>
-      </w:tr>
-      <w:tr>
-        <w:tc>
-          <w:tcPr>
-            <w:tcW w:w="3256" w:type="dxa"/>
-            <w:shd w:val="clear" w:color="auto" w:fill="auto"/>
-            <w:tcMar>
-              <w:left w:w="85" w:type="dxa"/>
-            </w:tcMar>
-          </w:tcPr>
-          <w:p>
-            <w:pPr>
-              <w:spacing w:after="0"/>
-              <w:jc w:val="both"/>
-              <w:rPr>
-                <w:lang w:val="bg-BG"/>
-              </w:rPr>
-            </w:pPr>
-            <w:r>
-              <w:rPr>
-                <w:rFonts w:ascii="Consolas" w:eastAsia="Consolas" w:hAnsi="Consolas" w:cs="Consolas"/>
-                <w:noProof/>
-              </w:rPr>
-              <w:t>Adam-0888080808</w:t>
-            </w:r>
-          </w:p>
-          <w:p>
-            <w:pPr>
-              <w:spacing w:after="0"/>
-              <w:jc w:val="both"/>
-              <w:rPr>
-                <w:lang w:val="bg-BG"/>
-              </w:rPr>
-            </w:pPr>
-            <w:r>
-              <w:rPr>
-                <w:rFonts w:ascii="Consolas" w:eastAsia="Consolas" w:hAnsi="Consolas" w:cs="Consolas"/>
-                <w:b/>
-                <w:bCs/>
-                <w:noProof/>
-              </w:rPr>
-              <w:t>2</w:t>
-            </w:r>
-          </w:p>
-          <w:p>
-            <w:pPr>
-              <w:spacing w:after="0"/>
-              <w:jc w:val="both"/>
-              <w:rPr>
-                <w:lang w:val="bg-BG"/>
-              </w:rPr>
-            </w:pPr>
-            <w:r>
-              <w:rPr>
-                <w:rFonts w:ascii="Consolas" w:eastAsia="Consolas" w:hAnsi="Consolas" w:cs="Consolas"/>
-                <w:noProof/>
-              </w:rPr>
-              <w:t>Mery</w:t>
-            </w:r>
-          </w:p>
-          <w:p>
-            <w:pPr>
-              <w:spacing w:after="0"/>
-              <w:jc w:val="both"/>
-              <w:rPr>
-                <w:rFonts w:ascii="Consolas" w:eastAsia="Consolas" w:hAnsi="Consolas" w:cs="Consolas"/>
-                <w:noProof/>
-              </w:rPr>
-            </w:pPr>
-            <w:r>
-              <w:rPr>
-                <w:rFonts w:ascii="Consolas" w:eastAsia="Consolas" w:hAnsi="Consolas" w:cs="Consolas"/>
-                <w:noProof/>
-              </w:rPr>
-              <w:t>Adam</w:t>
-            </w:r>
-          </w:p>
-        </w:tc>
-        <w:tc>
-          <w:tcPr>
-            <w:tcW w:w="4536" w:type="dxa"/>
-            <w:shd w:val="clear" w:color="auto" w:fill="auto"/>
-            <w:tcMar>
-              <w:left w:w="85" w:type="dxa"/>
-            </w:tcMar>
-          </w:tcPr>
-          <w:p>
-            <w:pPr>
-              <w:spacing w:after="0"/>
-              <w:jc w:val="both"/>
-              <w:rPr>
-                <w:lang w:val="bg-BG"/>
-              </w:rPr>
-            </w:pPr>
-            <w:r>
-              <w:rPr>
-                <w:rFonts w:ascii="Consolas" w:hAnsi="Consolas" w:cs="Consolas"/>
-                <w:noProof/>
-              </w:rPr>
-              <w:t>Contact Mery does not exist.</w:t>
-            </w:r>
-          </w:p>
-          <w:p>
-            <w:pPr>
-              <w:spacing w:after="0"/>
-              <w:jc w:val="both"/>
-            </w:pPr>
-            <w:r>
-              <w:rPr>
-                <w:rFonts w:ascii="Consolas" w:hAnsi="Consolas" w:cs="Consolas"/>
-                <w:noProof/>
-              </w:rPr>
-              <w:t>Adam -&gt; 0888080808</w:t>
-            </w:r>
-          </w:p>
-        </w:tc>
-      </w:tr>
-      <w:tr>
-        <w:tc>
-          <w:tcPr>
-            <w:tcW w:w="3256" w:type="dxa"/>
-            <w:shd w:val="clear" w:color="auto" w:fill="auto"/>
-            <w:tcMar>
-              <w:left w:w="85" w:type="dxa"/>
-            </w:tcMar>
-          </w:tcPr>
-          <w:p>
-            <w:pPr>
-              <w:spacing w:after="0"/>
-              <w:jc w:val="both"/>
-              <w:rPr>
-                <w:lang w:val="bg-BG"/>
-              </w:rPr>
-            </w:pPr>
-            <w:r>
-              <w:rPr>
-                <w:rFonts w:ascii="Consolas" w:hAnsi="Consolas" w:cs="Consolas"/>
-                <w:noProof/>
-              </w:rPr>
-              <w:t>Adam-+359888001122</w:t>
-            </w:r>
-          </w:p>
-          <w:p>
-            <w:pPr>
-              <w:spacing w:after="0"/>
-              <w:jc w:val="both"/>
-              <w:rPr>
-                <w:lang w:val="bg-BG"/>
-              </w:rPr>
-            </w:pPr>
-            <w:r>
-              <w:rPr>
-                <w:rFonts w:ascii="Consolas" w:hAnsi="Consolas" w:cs="Consolas"/>
-                <w:noProof/>
-              </w:rPr>
-              <w:t>Ralf-666</w:t>
-            </w:r>
-          </w:p>
-          <w:p>
-            <w:pPr>
-              <w:spacing w:after="0"/>
-              <w:jc w:val="both"/>
-              <w:rPr>
-                <w:lang w:val="bg-BG"/>
-              </w:rPr>
-            </w:pPr>
-            <w:r>
-              <w:rPr>
-                <w:rFonts w:ascii="Consolas" w:hAnsi="Consolas" w:cs="Consolas"/>
-                <w:noProof/>
-              </w:rPr>
-              <w:t>George-5559393</w:t>
-            </w:r>
-          </w:p>
-          <w:p>
-            <w:pPr>
-              <w:spacing w:after="0"/>
-              <w:jc w:val="both"/>
-              <w:rPr>
-                <w:lang w:val="bg-BG"/>
-              </w:rPr>
-            </w:pPr>
-            <w:r>
-              <w:rPr>
-                <w:rFonts w:ascii="Consolas" w:hAnsi="Consolas" w:cs="Consolas"/>
-                <w:noProof/>
-              </w:rPr>
-              <w:t>Silvester-02/987665544</w:t>
-            </w:r>
-          </w:p>
-          <w:p>
-            <w:pPr>
-              <w:spacing w:after="0"/>
-              <w:jc w:val="both"/>
-              <w:rPr>
-                <w:lang w:val="bg-BG"/>
-              </w:rPr>
-            </w:pPr>
-            <w:r>
-              <w:rPr>
-                <w:rFonts w:ascii="Consolas" w:hAnsi="Consolas" w:cs="Consolas"/>
-                <w:b/>
-                <w:noProof/>
-              </w:rPr>
-              <w:t>4</w:t>
-            </w:r>
-          </w:p>
-          <w:p>
-            <w:pPr>
-              <w:spacing w:after="0"/>
-              <w:jc w:val="both"/>
-              <w:rPr>
-                <w:rFonts w:ascii="Consolas" w:hAnsi="Consolas" w:cs="Consolas"/>
-                <w:noProof/>
-                <w:lang w:val="bg-BG"/>
-              </w:rPr>
-            </w:pPr>
-            <w:r>
-              <w:rPr>
-                <w:rFonts w:ascii="Consolas" w:hAnsi="Consolas" w:cs="Consolas"/>
-                <w:noProof/>
-              </w:rPr>
-              <w:t>Silvester</w:t>
-            </w:r>
-          </w:p>
-          <w:p>
-            <w:pPr>
-              <w:spacing w:after="0"/>
-              <w:jc w:val="both"/>
-              <w:rPr>
-                <w:lang w:val="bg-BG"/>
-              </w:rPr>
-            </w:pPr>
-            <w:r>
-              <w:rPr>
-                <w:rFonts w:ascii="Consolas" w:hAnsi="Consolas" w:cs="Consolas"/>
-                <w:noProof/>
-              </w:rPr>
-              <w:t>silvester</w:t>
-            </w:r>
-          </w:p>
-          <w:p>
-            <w:pPr>
-              <w:spacing w:after="0"/>
-              <w:jc w:val="both"/>
-              <w:rPr>
-                <w:lang w:val="bg-BG"/>
-              </w:rPr>
-            </w:pPr>
-            <w:r>
-              <w:rPr>
-                <w:rFonts w:ascii="Consolas" w:hAnsi="Consolas" w:cs="Consolas"/>
-                <w:noProof/>
-              </w:rPr>
-              <w:t>Rolf</w:t>
-            </w:r>
-          </w:p>
-          <w:p>
-            <w:pPr>
-              <w:spacing w:after="0"/>
-              <w:jc w:val="both"/>
-              <w:rPr>
-                <w:rFonts w:ascii="Consolas" w:hAnsi="Consolas" w:cs="Consolas"/>
-                <w:noProof/>
-              </w:rPr>
-            </w:pPr>
-            <w:r>
-              <w:rPr>
-                <w:rFonts w:ascii="Consolas" w:hAnsi="Consolas" w:cs="Consolas"/>
-                <w:noProof/>
-              </w:rPr>
-              <w:t>Ralf</w:t>
-            </w:r>
-          </w:p>
-        </w:tc>
-        <w:tc>
-          <w:tcPr>
-            <w:tcW w:w="4536" w:type="dxa"/>
-            <w:shd w:val="clear" w:color="auto" w:fill="auto"/>
-            <w:tcMar>
-              <w:left w:w="85" w:type="dxa"/>
-            </w:tcMar>
-          </w:tcPr>
-          <w:p>
-            <w:pPr>
-              <w:spacing w:after="0"/>
-              <w:jc w:val="both"/>
-              <w:rPr>
-                <w:lang w:val="bg-BG"/>
-              </w:rPr>
-            </w:pPr>
-            <w:r>
-              <w:rPr>
-                <w:rFonts w:ascii="Consolas" w:hAnsi="Consolas" w:cs="Consolas"/>
-                <w:noProof/>
-              </w:rPr>
-              <w:t>Silvester -&gt; 02/987665544</w:t>
-            </w:r>
-          </w:p>
-          <w:p>
-            <w:pPr>
-              <w:spacing w:after="0"/>
-              <w:jc w:val="both"/>
-              <w:rPr>
-                <w:lang w:val="bg-BG"/>
-              </w:rPr>
-            </w:pPr>
-            <w:r>
-              <w:rPr>
-                <w:rFonts w:ascii="Consolas" w:hAnsi="Consolas" w:cs="Consolas"/>
-                <w:noProof/>
-              </w:rPr>
-              <w:t>Contact silvester does not exist.</w:t>
-            </w:r>
-          </w:p>
-          <w:p>
-            <w:pPr>
-              <w:spacing w:after="0"/>
-              <w:jc w:val="both"/>
-              <w:rPr>
-                <w:lang w:val="bg-BG"/>
-              </w:rPr>
-            </w:pPr>
-            <w:r>
-              <w:rPr>
-                <w:rFonts w:ascii="Consolas" w:hAnsi="Consolas" w:cs="Consolas"/>
-                <w:noProof/>
-              </w:rPr>
-              <w:t>Contact Rolf does not exist.</w:t>
-            </w:r>
-          </w:p>
-          <w:p>
-            <w:pPr>
-              <w:spacing w:after="0"/>
-              <w:jc w:val="both"/>
-            </w:pPr>
-            <w:r>
-              <w:rPr>
-                <w:rFonts w:ascii="Consolas" w:hAnsi="Consolas" w:cs="Consolas"/>
-                <w:noProof/>
-              </w:rPr>
-              <w:t>Ralf -&gt; 666</w:t>
-            </w:r>
-          </w:p>
-        </w:tc>
-      </w:tr>
-    </w:tbl>
-    <w:p>
-      <w:pPr>
-        <w:pStyle w:val="Heading2"/>
-        <w:numPr>
-          <w:ilvl w:val="0"/>
-          <w:numId w:val="40"/>
-        </w:numPr>
-        <w:rPr>
-          <w:lang w:val="bg-BG"/>
-        </w:rPr>
-      </w:pPr>
-      <w:r>
-        <w:t>Longest Intersection</w:t>
-      </w:r>
-    </w:p>
-    <w:p>
-      <w:pPr>
-        <w:rPr>
-          <w:rFonts w:ascii="Consolas" w:hAnsi="Consolas"/>
-          <w:b/>
-          <w:lang w:val="bg-BG"/>
-        </w:rPr>
-      </w:pPr>
-      <w:r>
-        <w:t xml:space="preserve">Write a program that finds the </w:t>
-      </w:r>
-      <w:r>
-        <w:rPr>
-          <w:b/>
-        </w:rPr>
-        <w:t>longest intersection</w:t>
-      </w:r>
-      <w:r>
-        <w:t xml:space="preserve">. You will be given a number </w:t>
-      </w:r>
-      <w:r>
-        <w:rPr>
-          <w:b/>
-        </w:rPr>
-        <w:t>N</w:t>
-      </w:r>
-      <w:r>
-        <w:t xml:space="preserve">. On the next </w:t>
-      </w:r>
-      <w:r>
-        <w:rPr>
-          <w:b/>
-        </w:rPr>
-        <w:t>N lines</w:t>
-      </w:r>
-      <w:r>
-        <w:t xml:space="preserve"> you will be given </w:t>
-      </w:r>
-      <w:r>
-        <w:rPr>
-          <w:b/>
-        </w:rPr>
-        <w:t>two ranges</w:t>
-      </w:r>
-      <w:r>
-        <w:t xml:space="preserve"> in the format: </w:t>
-      </w:r>
-      <w:r>
-        <w:rPr>
-          <w:rFonts w:ascii="Consolas" w:hAnsi="Consolas"/>
-          <w:b/>
-          <w:noProof/>
-        </w:rPr>
-        <w:t>"{first_start},{first_end}-{second_start},{second_end</w:t>
-      </w:r>
-      <w:r>
-        <w:rPr>
-          <w:rFonts w:ascii="Consolas" w:hAnsi="Consolas"/>
-          <w:b/>
-        </w:rPr>
-        <w:t>}"</w:t>
-      </w:r>
-      <w:r>
-        <w:t xml:space="preserve">. Find the </w:t>
-      </w:r>
-      <w:r>
-        <w:rPr>
-          <w:b/>
-        </w:rPr>
-        <w:t>intersection</w:t>
-      </w:r>
-      <w:r>
-        <w:t xml:space="preserve"> of these two ranges and </w:t>
-      </w:r>
-      <w:r>
-        <w:rPr>
-          <w:b/>
-        </w:rPr>
-        <w:t xml:space="preserve">save the longest one of all </w:t>
-      </w:r>
-      <w:r>
-        <w:t xml:space="preserve">N intersections. At the end print the </w:t>
-      </w:r>
-      <w:r>
-        <w:rPr>
-          <w:b/>
-        </w:rPr>
-        <w:t>numbers</w:t>
-      </w:r>
-      <w:r>
-        <w:t xml:space="preserve"> that are included in the longest intersection and its length in the format: </w:t>
-      </w:r>
-      <w:r>
-        <w:rPr>
-          <w:rFonts w:ascii="Consolas" w:hAnsi="Consolas"/>
-          <w:b/>
-          <w:noProof/>
-        </w:rPr>
-        <w:t>"Longest intersection is {longest_intersection} with length {length_longest_intersection}"</w:t>
-      </w:r>
-    </w:p>
-    <w:p>
-      <w:pPr>
-        <w:rPr>
-          <w:rFonts w:cstheme="minorHAnsi"/>
-          <w:b/>
-          <w:i/>
-          <w:u w:val="single"/>
-          <w:lang w:val="bg-BG"/>
-        </w:rPr>
-      </w:pPr>
-      <w:r>
-        <w:rPr>
-          <w:rFonts w:cstheme="minorHAnsi"/>
-          <w:b/>
-          <w:i/>
-          <w:u w:val="single"/>
-        </w:rPr>
-        <w:t>Note: in each range, there will always be intersection. If there are two equal intersections, print the first one.</w:t>
-      </w:r>
-    </w:p>
-    <w:p>
-      <w:pPr>
-        <w:rPr>
-          <w:rFonts w:ascii="Consolas" w:hAnsi="Consolas"/>
-          <w:b/>
-          <w:lang w:val="bg-BG"/>
-        </w:rPr>
-      </w:pPr>
-    </w:p>
-    <w:p>
-      <w:pPr>
-        <w:rPr>
-          <w:rFonts w:ascii="Consolas" w:hAnsi="Consolas"/>
-          <w:b/>
-          <w:lang w:val="bg-BG"/>
-        </w:rPr>
-      </w:pPr>
-      <w:r>
-        <w:rPr>
-          <w:rFonts w:ascii="Consolas" w:hAnsi="Consolas"/>
-          <w:b/>
-          <w:lang w:val="bg-BG"/>
-        </w:rPr>
-        <w:br/>
-      </w:r>
-    </w:p>
-    <w:p>
-      <w:pPr>
-        <w:pStyle w:val="Heading3"/>
-        <w:spacing w:before="0"/>
-        <w:jc w:val="both"/>
-        <w:rPr>
-          <w:rFonts w:eastAsia="MS Mincho"/>
-          <w:lang w:val="bg-BG" w:eastAsia="ja-JP"/>
-        </w:rPr>
-      </w:pPr>
-      <w:r>
-        <w:rPr>
-          <w:rFonts w:eastAsia="MS Mincho"/>
-          <w:lang w:eastAsia="ja-JP"/>
-        </w:rPr>
-        <w:lastRenderedPageBreak/>
         <w:t>Examples</w:t>
       </w:r>
     </w:p>
@@ -3079,32 +3425,49 @@
               <w:spacing w:after="0"/>
               <w:jc w:val="both"/>
               <w:rPr>
-                <w:rFonts w:ascii="Consolas" w:hAnsi="Consolas" w:cs="Consolas"/>
+                <w:rFonts w:cstheme="minorHAnsi"/>
                 <w:noProof/>
                 <w:lang w:val="bg-BG"/>
               </w:rPr>
             </w:pPr>
             <w:r>
               <w:rPr>
-                <w:rFonts w:ascii="Consolas" w:hAnsi="Consolas" w:cs="Consolas"/>
-                <w:noProof/>
-              </w:rPr>
-              <w:t xml:space="preserve">The intersection of [0-3] and </w:t>
-            </w:r>
-            <w:r>
-              <w:rPr>
-                <w:rFonts w:ascii="Consolas" w:hAnsi="Consolas" w:cs="Consolas"/>
+                <w:rFonts w:cstheme="minorHAnsi"/>
+                <w:noProof/>
+              </w:rPr>
+              <w:t>The</w:t>
+            </w:r>
+            <w:r>
+              <w:rPr>
+                <w:rFonts w:cstheme="minorHAnsi"/>
+                <w:noProof/>
+              </w:rPr>
+              <w:t xml:space="preserve"> </w:t>
+            </w:r>
+            <w:r>
+              <w:rPr>
+                <w:rFonts w:cstheme="minorHAnsi"/>
+                <w:noProof/>
+              </w:rPr>
+              <w:t>intersection of [0-3] and [1-2] is [1-2] (length 2)</w:t>
+            </w:r>
+          </w:p>
+          <w:p>
+            <w:pPr>
+              <w:spacing w:after="0"/>
+              <w:jc w:val="both"/>
+              <w:rPr>
+                <w:rFonts w:cstheme="minorHAnsi"/>
                 <w:noProof/>
                 <w:lang w:val="bg-BG"/>
               </w:rPr>
-              <w:br/>
-            </w:r>
-            <w:r>
-              <w:rPr>
-                <w:rFonts w:ascii="Consolas" w:hAnsi="Consolas" w:cs="Consolas"/>
-                <w:noProof/>
-              </w:rPr>
-              <w:t>[1-2] is [1-2] (length 2)</w:t>
+            </w:pPr>
+            <w:r>
+              <w:rPr>
+                <w:rFonts w:cstheme="minorHAnsi"/>
+                <w:noProof/>
+              </w:rPr>
+              <w:t>The intersection of [2-10] and [3-5] is [3-5] (length 3)</w:t>
             </w:r>
           </w:p>
           <w:p>
@@ -3114,62 +3477,14 @@
               <w:rPr>
                 <w:rFonts w:ascii="Consolas" w:hAnsi="Consolas" w:cs="Consolas"/>
                 <w:noProof/>
-                <w:lang w:val="bg-BG"/>
-              </w:rPr>
-            </w:pPr>
-            <w:r>
-              <w:rPr>
-                <w:rFonts w:ascii="Consolas" w:hAnsi="Consolas" w:cs="Consolas"/>
-                <w:noProof/>
-              </w:rPr>
-              <w:t xml:space="preserve">The intersection of [2-10] and </w:t>
-            </w:r>
-            <w:r>
-              <w:rPr>
-                <w:rFonts w:ascii="Consolas" w:hAnsi="Consolas" w:cs="Consolas"/>
-                <w:noProof/>
-                <w:lang w:val="bg-BG"/>
-              </w:rPr>
-              <w:br/>
-            </w:r>
-            <w:r>
-              <w:rPr>
-                <w:rFonts w:ascii="Consolas" w:hAnsi="Consolas" w:cs="Consolas"/>
-                <w:noProof/>
-              </w:rPr>
-              <w:t>[3-5] is [3-5] (length 3)</w:t>
-            </w:r>
-          </w:p>
-          <w:p>
-            <w:pPr>
-              <w:spacing w:after="0"/>
-              <w:jc w:val="both"/>
-              <w:rPr>
-                <w:rFonts w:ascii="Consolas" w:hAnsi="Consolas" w:cs="Consolas"/>
-                <w:noProof/>
-              </w:rPr>
-            </w:pPr>
-            <w:r>
-              <w:rPr>
-                <w:rFonts w:ascii="Consolas" w:hAnsi="Consolas" w:cs="Consolas"/>
-                <w:noProof/>
-              </w:rPr>
-              <w:t xml:space="preserve">The intersection of [6-15] and </w:t>
-            </w:r>
-            <w:r>
-              <w:rPr>
-                <w:rFonts w:ascii="Consolas" w:hAnsi="Consolas" w:cs="Consolas"/>
-                <w:noProof/>
-                <w:lang w:val="bg-BG"/>
-              </w:rPr>
-              <w:br/>
-            </w:r>
-            <w:r>
-              <w:rPr>
-                <w:rFonts w:ascii="Consolas" w:hAnsi="Consolas" w:cs="Consolas"/>
-                <w:noProof/>
-              </w:rPr>
-              <w:t>[3-10] is [6-10] (length 5) - which is the longest</w:t>
+              </w:rPr>
+            </w:pPr>
+            <w:r>
+              <w:rPr>
+                <w:rFonts w:cstheme="minorHAnsi"/>
+                <w:noProof/>
+              </w:rPr>
+              <w:t>The intersection of [6-15] and [3-10] is [6-10] (length 5) - which is the longest</w:t>
             </w:r>
           </w:p>
         </w:tc>
@@ -3317,13 +3632,6 @@
     </w:tbl>
     <w:p>
       <w:pPr>
-        <w:rPr>
-          <w:lang w:val="bg-BG"/>
-        </w:rPr>
-      </w:pPr>
-    </w:p>
-    <w:p>
-      <w:pPr>
         <w:pStyle w:val="Heading2"/>
         <w:numPr>
           <w:ilvl w:val="0"/>
@@ -3334,6 +3642,7 @@
         </w:rPr>
       </w:pPr>
       <w:r>
+        <w:lastRenderedPageBreak/>
         <w:t>Battle of Names</w:t>
       </w:r>
     </w:p>
@@ -3353,7 +3662,13 @@
         <w:t>number N</w:t>
       </w:r>
       <w:r>
-        <w:t xml:space="preserve">. On the next </w:t>
+        <w:t xml:space="preserve">. On the </w:t>
+      </w:r>
+      <w:r>
+        <w:t>following</w:t>
+      </w:r>
+      <w:r>
+        <w:t xml:space="preserve"> </w:t>
       </w:r>
       <w:r>
         <w:rPr>
@@ -3371,7 +3686,13 @@
         <w:t>names</w:t>
       </w:r>
       <w:r>
-        <w:t xml:space="preserve">. You must </w:t>
+        <w:t xml:space="preserve">. You </w:t>
+      </w:r>
+      <w:r>
+        <w:t>should</w:t>
+      </w:r>
+      <w:r>
+        <w:t xml:space="preserve"> </w:t>
       </w:r>
       <w:r>
         <w:rPr>
@@ -3379,16 +3700,12 @@
         </w:rPr>
         <w:t xml:space="preserve">sum the </w:t>
       </w:r>
-      <w:proofErr w:type="spellStart"/>
-      <w:proofErr w:type="gramStart"/>
-      <w:r>
-        <w:rPr>
-          <w:b/>
-        </w:rPr>
-        <w:t>ascii</w:t>
-      </w:r>
-      <w:proofErr w:type="spellEnd"/>
-      <w:proofErr w:type="gramEnd"/>
+      <w:r>
+        <w:rPr>
+          <w:b/>
+        </w:rPr>
+        <w:t>ASCII</w:t>
+      </w:r>
       <w:r>
         <w:rPr>
           <w:b/>
@@ -3402,7 +3719,13 @@
         <w:rPr>
           <w:b/>
         </w:rPr>
-        <w:t>integer divide it to</w:t>
+        <w:t xml:space="preserve">integer divide it </w:t>
+      </w:r>
+      <w:r>
+        <w:rPr>
+          <w:b/>
+        </w:rPr>
+        <w:t>by</w:t>
       </w:r>
       <w:r>
         <w:t xml:space="preserve"> </w:t>
@@ -3412,7 +3735,14 @@
           <w:b/>
           <w:bCs/>
         </w:rPr>
-        <w:t>the value</w:t>
+        <w:t xml:space="preserve">the </w:t>
+      </w:r>
+      <w:r>
+        <w:rPr>
+          <w:b/>
+          <w:bCs/>
+        </w:rPr>
+        <w:t>number</w:t>
       </w:r>
       <w:r>
         <w:t xml:space="preserve"> of the </w:t>
@@ -3422,7 +3752,14 @@
           <w:b/>
           <w:bCs/>
         </w:rPr>
-        <w:t>current line</w:t>
+        <w:t xml:space="preserve">current </w:t>
+      </w:r>
+      <w:r>
+        <w:rPr>
+          <w:b/>
+          <w:bCs/>
+        </w:rPr>
+        <w:t>row (starting from 1)</w:t>
       </w:r>
       <w:r>
         <w:t xml:space="preserve">. </w:t>
@@ -3431,7 +3768,13 @@
         <w:rPr>
           <w:b/>
         </w:rPr>
-        <w:t>Save the devised number</w:t>
+        <w:t xml:space="preserve">Save the </w:t>
+      </w:r>
+      <w:r>
+        <w:rPr>
+          <w:b/>
+        </w:rPr>
+        <w:t>result</w:t>
       </w:r>
       <w:r>
         <w:t xml:space="preserve"> to a set of </w:t>
@@ -3443,13 +3786,25 @@
         <w:t>either odd or even</w:t>
       </w:r>
       <w:r>
-        <w:t xml:space="preserve"> numbers, depending if it's an </w:t>
-      </w:r>
-      <w:r>
-        <w:rPr>
-          <w:b/>
-        </w:rPr>
-        <w:t>odd or even number</w:t>
+        <w:t xml:space="preserve"> numbers, depending on if </w:t>
+      </w:r>
+      <w:r>
+        <w:t xml:space="preserve">the </w:t>
+      </w:r>
+      <w:r>
+        <w:t>resulting</w:t>
+      </w:r>
+      <w:r>
+        <w:t xml:space="preserve"> number is</w:t>
+      </w:r>
+      <w:r>
+        <w:t xml:space="preserve"> </w:t>
+      </w:r>
+      <w:r>
+        <w:rPr>
+          <w:b/>
+        </w:rPr>
+        <w:t>odd or even</w:t>
       </w:r>
       <w:r>
         <w:t xml:space="preserve">. After that, </w:t>
@@ -3458,7 +3813,13 @@
         <w:rPr>
           <w:b/>
         </w:rPr>
-        <w:t>sum the values of the odd and even numbers</w:t>
+        <w:t xml:space="preserve">sum the values of </w:t>
+      </w:r>
+      <w:r>
+        <w:rPr>
+          <w:b/>
+        </w:rPr>
+        <w:t>each set</w:t>
       </w:r>
       <w:r>
         <w:t>.</w:t>
@@ -3482,7 +3843,13 @@
         <w:rPr>
           <w:b/>
         </w:rPr>
-        <w:t>summed numbers are equal</w:t>
+        <w:t>sums of the two sets</w:t>
+      </w:r>
+      <w:r>
+        <w:rPr>
+          <w:b/>
+        </w:rPr>
+        <w:t xml:space="preserve"> are equal</w:t>
       </w:r>
       <w:r>
         <w:t xml:space="preserve">, print the </w:t>
@@ -3491,7 +3858,19 @@
         <w:rPr>
           <w:b/>
         </w:rPr>
-        <w:t>union values</w:t>
+        <w:t xml:space="preserve">union </w:t>
+      </w:r>
+      <w:r>
+        <w:rPr>
+          <w:b/>
+        </w:rPr>
+        <w:t xml:space="preserve">of the </w:t>
+      </w:r>
+      <w:r>
+        <w:rPr>
+          <w:b/>
+        </w:rPr>
+        <w:t>values</w:t>
       </w:r>
       <w:r>
         <w:t xml:space="preserve">, separated by </w:t>
@@ -3535,7 +3914,37 @@
         <w:rPr>
           <w:b/>
         </w:rPr>
-        <w:t>odd sum is bigger than the even</w:t>
+        <w:t>sum</w:t>
+      </w:r>
+      <w:r>
+        <w:rPr>
+          <w:b/>
+        </w:rPr>
+        <w:t xml:space="preserve"> of the odd numbers</w:t>
+      </w:r>
+      <w:r>
+        <w:rPr>
+          <w:b/>
+        </w:rPr>
+        <w:t xml:space="preserve"> is bigger than the </w:t>
+      </w:r>
+      <w:r>
+        <w:rPr>
+          <w:b/>
+        </w:rPr>
+        <w:t xml:space="preserve">sum of the </w:t>
+      </w:r>
+      <w:r>
+        <w:rPr>
+          <w:b/>
+        </w:rPr>
+        <w:t>even</w:t>
+      </w:r>
+      <w:r>
+        <w:rPr>
+          <w:b/>
+        </w:rPr>
+        <w:t xml:space="preserve"> numbers</w:t>
       </w:r>
       <w:r>
         <w:t xml:space="preserve">, print the </w:t>
@@ -3588,7 +3997,25 @@
         <w:rPr>
           <w:b/>
         </w:rPr>
-        <w:t>even sum is bigger than the odd</w:t>
+        <w:t>sum</w:t>
+      </w:r>
+      <w:r>
+        <w:rPr>
+          <w:b/>
+        </w:rPr>
+        <w:t xml:space="preserve"> of the even numbers</w:t>
+      </w:r>
+      <w:r>
+        <w:rPr>
+          <w:b/>
+        </w:rPr>
+        <w:t xml:space="preserve"> is bigger than the </w:t>
+      </w:r>
+      <w:r>
+        <w:rPr>
+          <w:b/>
+        </w:rPr>
+        <w:t>sum of the odd numbers</w:t>
       </w:r>
       <w:r>
         <w:t xml:space="preserve">, print the </w:t>
@@ -3597,7 +4024,19 @@
         <w:rPr>
           <w:b/>
         </w:rPr>
-        <w:t>symmetric different values</w:t>
+        <w:t>symmetric</w:t>
+      </w:r>
+      <w:r>
+        <w:rPr>
+          <w:b/>
+        </w:rPr>
+        <w:t>-</w:t>
+      </w:r>
+      <w:r>
+        <w:rPr>
+          <w:b/>
+        </w:rPr>
+        <w:t>different values</w:t>
       </w:r>
       <w:r>
         <w:t xml:space="preserve">, separated by </w:t>
@@ -3677,7 +4116,7 @@
     <w:tbl>
       <w:tblPr>
         <w:tblStyle w:val="TableGrid"/>
-        <w:tblW w:w="5098" w:type="dxa"/>
+        <w:tblW w:w="10485" w:type="dxa"/>
         <w:tblCellMar>
           <w:top w:w="57" w:type="dxa"/>
           <w:left w:w="85" w:type="dxa"/>
@@ -3687,13 +4126,14 @@
         <w:tblLook w:val="04A0" w:firstRow="1" w:lastRow="0" w:firstColumn="1" w:lastColumn="0" w:noHBand="0" w:noVBand="1"/>
       </w:tblPr>
       <w:tblGrid>
-        <w:gridCol w:w="2263"/>
-        <w:gridCol w:w="2835"/>
+        <w:gridCol w:w="1271"/>
+        <w:gridCol w:w="2410"/>
+        <w:gridCol w:w="6804"/>
       </w:tblGrid>
       <w:tr>
         <w:tc>
           <w:tcPr>
-            <w:tcW w:w="2263" w:type="dxa"/>
+            <w:tcW w:w="1271" w:type="dxa"/>
             <w:shd w:val="clear" w:color="auto" w:fill="D9D9D9" w:themeFill="background1" w:themeFillShade="D9"/>
             <w:tcMar>
               <w:left w:w="85" w:type="dxa"/>
@@ -3714,7 +4154,7 @@
         </w:tc>
         <w:tc>
           <w:tcPr>
-            <w:tcW w:w="2835" w:type="dxa"/>
+            <w:tcW w:w="2410" w:type="dxa"/>
             <w:shd w:val="clear" w:color="auto" w:fill="D9D9D9" w:themeFill="background1" w:themeFillShade="D9"/>
             <w:tcMar>
               <w:left w:w="85" w:type="dxa"/>
@@ -3733,11 +4173,32 @@
             </w:r>
           </w:p>
         </w:tc>
+        <w:tc>
+          <w:tcPr>
+            <w:tcW w:w="6804" w:type="dxa"/>
+            <w:shd w:val="clear" w:color="auto" w:fill="D9D9D9" w:themeFill="background1" w:themeFillShade="D9"/>
+          </w:tcPr>
+          <w:p>
+            <w:pPr>
+              <w:spacing w:after="0"/>
+              <w:jc w:val="center"/>
+              <w:rPr>
+                <w:b/>
+              </w:rPr>
+            </w:pPr>
+            <w:r>
+              <w:rPr>
+                <w:b/>
+              </w:rPr>
+              <w:t>Comment</w:t>
+            </w:r>
+          </w:p>
+        </w:tc>
       </w:tr>
       <w:tr>
         <w:tc>
           <w:tcPr>
-            <w:tcW w:w="2263" w:type="dxa"/>
+            <w:tcW w:w="1271" w:type="dxa"/>
             <w:shd w:val="clear" w:color="auto" w:fill="auto"/>
             <w:tcMar>
               <w:left w:w="85" w:type="dxa"/>
@@ -3835,7 +4296,7 @@
         </w:tc>
         <w:tc>
           <w:tcPr>
-            <w:tcW w:w="2835" w:type="dxa"/>
+            <w:tcW w:w="2410" w:type="dxa"/>
             <w:shd w:val="clear" w:color="auto" w:fill="auto"/>
             <w:tcMar>
               <w:left w:w="85" w:type="dxa"/>
@@ -3855,11 +4316,265 @@
             </w:r>
           </w:p>
         </w:tc>
+        <w:tc>
+          <w:tcPr>
+            <w:tcW w:w="6804" w:type="dxa"/>
+          </w:tcPr>
+          <w:p>
+            <w:pPr>
+              <w:spacing w:after="0"/>
+              <w:jc w:val="both"/>
+              <w:rPr>
+                <w:rFonts w:cstheme="minorHAnsi"/>
+                <w:noProof/>
+              </w:rPr>
+            </w:pPr>
+            <w:r>
+              <w:rPr>
+                <w:rFonts w:cstheme="minorHAnsi"/>
+                <w:b/>
+                <w:bCs/>
+                <w:noProof/>
+              </w:rPr>
+              <w:t>First</w:t>
+            </w:r>
+            <w:r>
+              <w:rPr>
+                <w:rFonts w:cstheme="minorHAnsi"/>
+                <w:noProof/>
+              </w:rPr>
+              <w:t xml:space="preserve"> name: Pesho</w:t>
+            </w:r>
+            <w:r>
+              <w:rPr>
+                <w:rFonts w:cstheme="minorHAnsi"/>
+                <w:noProof/>
+              </w:rPr>
+              <w:t>. The sum of the ASCII values is: 80 + 101 + 115 + 104 + 111 = 511. Integer divide the sum to the current row (1): 511 / 1 = 511.</w:t>
+            </w:r>
+          </w:p>
+          <w:p>
+            <w:pPr>
+              <w:spacing w:after="0"/>
+              <w:jc w:val="both"/>
+              <w:rPr>
+                <w:rFonts w:cstheme="minorHAnsi"/>
+                <w:noProof/>
+              </w:rPr>
+            </w:pPr>
+            <w:r>
+              <w:rPr>
+                <w:rFonts w:cstheme="minorHAnsi"/>
+                <w:b/>
+                <w:bCs/>
+                <w:noProof/>
+              </w:rPr>
+              <w:t>Second</w:t>
+            </w:r>
+            <w:r>
+              <w:rPr>
+                <w:rFonts w:cstheme="minorHAnsi"/>
+                <w:noProof/>
+              </w:rPr>
+              <w:t xml:space="preserve"> name: Stefan. The sum of the ASCII values is: 83 + 116 + 101 + 102 + 97 + 110 = 609. Integer divide the sum to the current row (2): 609 / 2 = 304.</w:t>
+            </w:r>
+          </w:p>
+          <w:p>
+            <w:pPr>
+              <w:spacing w:after="0"/>
+              <w:jc w:val="both"/>
+              <w:rPr>
+                <w:rFonts w:cstheme="minorHAnsi"/>
+                <w:noProof/>
+              </w:rPr>
+            </w:pPr>
+            <w:r>
+              <w:rPr>
+                <w:rFonts w:cstheme="minorHAnsi"/>
+                <w:b/>
+                <w:bCs/>
+                <w:noProof/>
+              </w:rPr>
+              <w:t>Third</w:t>
+            </w:r>
+            <w:r>
+              <w:rPr>
+                <w:rFonts w:cstheme="minorHAnsi"/>
+                <w:noProof/>
+              </w:rPr>
+              <w:t xml:space="preserve"> name: Stamat. The sum of the ASCII values is: 83 + 116 + 97 + 109 + 97 + 116 = 618. Integer divide the sum to the current row (3): 618 / 3 = 206.</w:t>
+            </w:r>
+          </w:p>
+          <w:p>
+            <w:pPr>
+              <w:spacing w:after="0"/>
+              <w:jc w:val="both"/>
+              <w:rPr>
+                <w:rFonts w:cstheme="minorHAnsi"/>
+                <w:noProof/>
+              </w:rPr>
+            </w:pPr>
+            <w:r>
+              <w:rPr>
+                <w:rFonts w:cstheme="minorHAnsi"/>
+                <w:b/>
+                <w:bCs/>
+                <w:noProof/>
+              </w:rPr>
+              <w:t>Fo</w:t>
+            </w:r>
+            <w:r>
+              <w:rPr>
+                <w:rFonts w:cstheme="minorHAnsi"/>
+                <w:b/>
+                <w:bCs/>
+                <w:noProof/>
+              </w:rPr>
+              <w:t>u</w:t>
+            </w:r>
+            <w:r>
+              <w:rPr>
+                <w:rFonts w:cstheme="minorHAnsi"/>
+                <w:b/>
+                <w:bCs/>
+                <w:noProof/>
+              </w:rPr>
+              <w:t>rth</w:t>
+            </w:r>
+            <w:r>
+              <w:rPr>
+                <w:rFonts w:cstheme="minorHAnsi"/>
+                <w:noProof/>
+              </w:rPr>
+              <w:t xml:space="preserve"> name: Gosho. The sum of the ASCII values is: 71 + 111 + 115 + 104 + 111 = 512. Integer divide the sum to the current row (4): 512 / 4 = 128.</w:t>
+            </w:r>
+          </w:p>
+          <w:p>
+            <w:pPr>
+              <w:spacing w:after="0"/>
+              <w:jc w:val="both"/>
+              <w:rPr>
+                <w:rFonts w:cstheme="minorHAnsi"/>
+                <w:noProof/>
+              </w:rPr>
+            </w:pPr>
+            <w:r>
+              <w:rPr>
+                <w:rFonts w:cstheme="minorHAnsi"/>
+                <w:b/>
+                <w:bCs/>
+                <w:noProof/>
+              </w:rPr>
+              <w:t>The odd set</w:t>
+            </w:r>
+            <w:r>
+              <w:rPr>
+                <w:rFonts w:cstheme="minorHAnsi"/>
+                <w:noProof/>
+              </w:rPr>
+              <w:t>: 511</w:t>
+            </w:r>
+          </w:p>
+          <w:p>
+            <w:pPr>
+              <w:spacing w:after="0"/>
+              <w:jc w:val="both"/>
+              <w:rPr>
+                <w:rFonts w:cstheme="minorHAnsi"/>
+                <w:noProof/>
+              </w:rPr>
+            </w:pPr>
+            <w:r>
+              <w:rPr>
+                <w:rFonts w:cstheme="minorHAnsi"/>
+                <w:b/>
+                <w:bCs/>
+                <w:noProof/>
+              </w:rPr>
+              <w:t>The even set</w:t>
+            </w:r>
+            <w:r>
+              <w:rPr>
+                <w:rFonts w:cstheme="minorHAnsi"/>
+                <w:noProof/>
+              </w:rPr>
+              <w:t>: 304, 206, 128</w:t>
+            </w:r>
+          </w:p>
+          <w:p>
+            <w:pPr>
+              <w:spacing w:after="0"/>
+              <w:jc w:val="both"/>
+              <w:rPr>
+                <w:rFonts w:ascii="Consolas" w:eastAsia="Consolas" w:hAnsi="Consolas" w:cs="Consolas"/>
+                <w:noProof/>
+                <w:lang w:val="bg-BG"/>
+              </w:rPr>
+            </w:pPr>
+            <w:r>
+              <w:rPr>
+                <w:rFonts w:cstheme="minorHAnsi"/>
+                <w:noProof/>
+              </w:rPr>
+              <w:t xml:space="preserve">The sum of the even numbers is larger, so we print the </w:t>
+            </w:r>
+            <w:r>
+              <w:rPr>
+                <w:rFonts w:cstheme="minorHAnsi"/>
+                <w:b/>
+                <w:bCs/>
+                <w:noProof/>
+              </w:rPr>
+              <w:t>symmetric</w:t>
+            </w:r>
+            <w:r>
+              <w:rPr>
+                <w:rFonts w:cstheme="minorHAnsi"/>
+                <w:b/>
+                <w:bCs/>
+                <w:noProof/>
+              </w:rPr>
+              <w:t>-</w:t>
+            </w:r>
+            <w:r>
+              <w:rPr>
+                <w:rFonts w:cstheme="minorHAnsi"/>
+                <w:b/>
+                <w:bCs/>
+                <w:noProof/>
+              </w:rPr>
+              <w:t>different</w:t>
+            </w:r>
+            <w:r>
+              <w:rPr>
+                <w:rFonts w:cstheme="minorHAnsi"/>
+                <w:noProof/>
+              </w:rPr>
+              <w:t xml:space="preserve"> </w:t>
+            </w:r>
+            <w:r>
+              <w:rPr>
+                <w:rFonts w:cstheme="minorHAnsi"/>
+                <w:b/>
+                <w:bCs/>
+                <w:noProof/>
+              </w:rPr>
+              <w:t>values</w:t>
+            </w:r>
+            <w:r>
+              <w:rPr>
+                <w:rFonts w:cstheme="minorHAnsi"/>
+                <w:noProof/>
+              </w:rPr>
+              <w:t>.</w:t>
+            </w:r>
+          </w:p>
+        </w:tc>
       </w:tr>
       <w:tr>
         <w:tc>
           <w:tcPr>
-            <w:tcW w:w="2263" w:type="dxa"/>
+            <w:tcW w:w="1271" w:type="dxa"/>
             <w:shd w:val="clear" w:color="auto" w:fill="auto"/>
             <w:tcMar>
               <w:left w:w="85" w:type="dxa"/>
@@ -3993,7 +4708,7 @@
         </w:tc>
         <w:tc>
           <w:tcPr>
-            <w:tcW w:w="2835" w:type="dxa"/>
+            <w:tcW w:w="2410" w:type="dxa"/>
             <w:shd w:val="clear" w:color="auto" w:fill="auto"/>
             <w:tcMar>
               <w:left w:w="85" w:type="dxa"/>
@@ -4013,8 +4728,21 @@
             </w:r>
           </w:p>
         </w:tc>
-        <w:bookmarkStart w:id="0" w:name="_GoBack"/>
-        <w:bookmarkEnd w:id="0"/>
+        <w:tc>
+          <w:tcPr>
+            <w:tcW w:w="6804" w:type="dxa"/>
+          </w:tcPr>
+          <w:p>
+            <w:pPr>
+              <w:spacing w:after="0"/>
+              <w:jc w:val="both"/>
+              <w:rPr>
+                <w:rFonts w:ascii="Consolas" w:hAnsi="Consolas" w:cs="Consolas"/>
+                <w:noProof/>
+              </w:rPr>
+            </w:pPr>
+          </w:p>
+        </w:tc>
       </w:tr>
     </w:tbl>
     <w:p>
@@ -4037,7 +4765,7 @@
 </file>
 
 <file path=word/endnotes.xml><?xml version="1.0" encoding="utf-8"?>
-<w:endnotes xmlns:wpc="http://schemas.microsoft.com/office/word/2010/wordprocessingCanvas" xmlns:cx="http://schemas.microsoft.com/office/drawing/2014/chartex" xmlns:cx1="http://schemas.microsoft.com/office/drawing/2015/9/8/chartex" xmlns:mc="http://schemas.openxmlformats.org/markup-compatibility/2006" xmlns:o="urn:schemas-microsoft-com:office:office" xmlns:r="http://schemas.openxmlformats.org/officeDocument/2006/relationships" xmlns:m="http://schemas.openxmlformats.org/officeDocument/2006/math" xmlns:v="urn:schemas-microsoft-com:vml" xmlns:wp14="http://schemas.microsoft.com/office/word/2010/wordprocessingDrawing" xmlns:wp="http://schemas.openxmlformats.org/drawingml/2006/wordprocessingDrawing" xmlns:w10="urn:schemas-microsoft-com:office:word" xmlns:w="http://schemas.openxmlformats.org/wordprocessingml/2006/main" xmlns:w14="http://schemas.microsoft.com/office/word/2010/wordml" xmlns:w15="http://schemas.microsoft.com/office/word/2012/wordml" xmlns:w16se="http://schemas.microsoft.com/office/word/2015/wordml/symex" xmlns:wpg="http://schemas.microsoft.com/office/word/2010/wordprocessingGroup" xmlns:wpi="http://schemas.microsoft.com/office/word/2010/wordprocessingInk" xmlns:wne="http://schemas.microsoft.com/office/word/2006/wordml" xmlns:wps="http://schemas.microsoft.com/office/word/2010/wordprocessingShape" mc:Ignorable="w14 w15 w16se wp14">
+<w:endnotes xmlns:wpc="http://schemas.microsoft.com/office/word/2010/wordprocessingCanvas" xmlns:cx="http://schemas.microsoft.com/office/drawing/2014/chartex" xmlns:cx1="http://schemas.microsoft.com/office/drawing/2015/9/8/chartex" xmlns:cx2="http://schemas.microsoft.com/office/drawing/2015/10/21/chartex" xmlns:cx3="http://schemas.microsoft.com/office/drawing/2016/5/9/chartex" xmlns:cx4="http://schemas.microsoft.com/office/drawing/2016/5/10/chartex" xmlns:cx5="http://schemas.microsoft.com/office/drawing/2016/5/11/chartex" xmlns:cx6="http://schemas.microsoft.com/office/drawing/2016/5/12/chartex" xmlns:cx7="http://schemas.microsoft.com/office/drawing/2016/5/13/chartex" xmlns:cx8="http://schemas.microsoft.com/office/drawing/2016/5/14/chartex" xmlns:mc="http://schemas.openxmlformats.org/markup-compatibility/2006" xmlns:aink="http://schemas.microsoft.com/office/drawing/2016/ink" xmlns:am3d="http://schemas.microsoft.com/office/drawing/2017/model3d" xmlns:o="urn:schemas-microsoft-com:office:office" xmlns:oel="http://schemas.microsoft.com/office/2019/extlst" xmlns:r="http://schemas.openxmlformats.org/officeDocument/2006/relationships" xmlns:m="http://schemas.openxmlformats.org/officeDocument/2006/math" xmlns:v="urn:schemas-microsoft-com:vml" xmlns:wp14="http://schemas.microsoft.com/office/word/2010/wordprocessingDrawing" xmlns:wp="http://schemas.openxmlformats.org/drawingml/2006/wordprocessingDrawing" xmlns:w10="urn:schemas-microsoft-com:office:word" xmlns:w="http://schemas.openxmlformats.org/wordprocessingml/2006/main" xmlns:w14="http://schemas.microsoft.com/office/word/2010/wordml" xmlns:w15="http://schemas.microsoft.com/office/word/2012/wordml" xmlns:w16cex="http://schemas.microsoft.com/office/word/2018/wordml/cex" xmlns:w16cid="http://schemas.microsoft.com/office/word/2016/wordml/cid" xmlns:w16="http://schemas.microsoft.com/office/word/2018/wordml" xmlns:w16sdtdh="http://schemas.microsoft.com/office/word/2020/wordml/sdtdatahash" xmlns:w16se="http://schemas.microsoft.com/office/word/2015/wordml/symex" xmlns:wpg="http://schemas.microsoft.com/office/word/2010/wordprocessingGroup" xmlns:wpi="http://schemas.microsoft.com/office/word/2010/wordprocessingInk" xmlns:wne="http://schemas.microsoft.com/office/word/2006/wordml" xmlns:wps="http://schemas.microsoft.com/office/word/2010/wordprocessingShape" mc:Ignorable="w14 w15 w16se w16cid w16 w16cex w16sdtdh wp14">
   <w:endnote w:type="separator" w:id="-1">
     <w:p>
       <w:pPr>
@@ -4062,7 +4790,7 @@
 </file>
 
 <file path=word/footer1.xml><?xml version="1.0" encoding="utf-8"?>
-<w:ftr xmlns:wpc="http://schemas.microsoft.com/office/word/2010/wordprocessingCanvas" xmlns:cx="http://schemas.microsoft.com/office/drawing/2014/chartex" xmlns:cx1="http://schemas.microsoft.com/office/drawing/2015/9/8/chartex" xmlns:mc="http://schemas.openxmlformats.org/markup-compatibility/2006" xmlns:o="urn:schemas-microsoft-com:office:office" xmlns:r="http://schemas.openxmlformats.org/officeDocument/2006/relationships" xmlns:m="http://schemas.openxmlformats.org/officeDocument/2006/math" xmlns:v="urn:schemas-microsoft-com:vml" xmlns:wp14="http://schemas.microsoft.com/office/word/2010/wordprocessingDrawing" xmlns:wp="http://schemas.openxmlformats.org/drawingml/2006/wordprocessingDrawing" xmlns:w10="urn:schemas-microsoft-com:office:word" xmlns:w="http://schemas.openxmlformats.org/wordprocessingml/2006/main" xmlns:w14="http://schemas.microsoft.com/office/word/2010/wordml" xmlns:w15="http://schemas.microsoft.com/office/word/2012/wordml" xmlns:w16se="http://schemas.microsoft.com/office/word/2015/wordml/symex" xmlns:wpg="http://schemas.microsoft.com/office/word/2010/wordprocessingGroup" xmlns:wpi="http://schemas.microsoft.com/office/word/2010/wordprocessingInk" xmlns:wne="http://schemas.microsoft.com/office/word/2006/wordml" xmlns:wps="http://schemas.microsoft.com/office/word/2010/wordprocessingShape" mc:Ignorable="w14 w15 w16se wp14">
+<w:ftr xmlns:wpc="http://schemas.microsoft.com/office/word/2010/wordprocessingCanvas" xmlns:cx="http://schemas.microsoft.com/office/drawing/2014/chartex" xmlns:cx1="http://schemas.microsoft.com/office/drawing/2015/9/8/chartex" xmlns:cx2="http://schemas.microsoft.com/office/drawing/2015/10/21/chartex" xmlns:cx3="http://schemas.microsoft.com/office/drawing/2016/5/9/chartex" xmlns:cx4="http://schemas.microsoft.com/office/drawing/2016/5/10/chartex" xmlns:cx5="http://schemas.microsoft.com/office/drawing/2016/5/11/chartex" xmlns:cx6="http://schemas.microsoft.com/office/drawing/2016/5/12/chartex" xmlns:cx7="http://schemas.microsoft.com/office/drawing/2016/5/13/chartex" xmlns:cx8="http://schemas.microsoft.com/office/drawing/2016/5/14/chartex" xmlns:mc="http://schemas.openxmlformats.org/markup-compatibility/2006" xmlns:aink="http://schemas.microsoft.com/office/drawing/2016/ink" xmlns:am3d="http://schemas.microsoft.com/office/drawing/2017/model3d" xmlns:o="urn:schemas-microsoft-com:office:office" xmlns:oel="http://schemas.microsoft.com/office/2019/extlst" xmlns:r="http://schemas.openxmlformats.org/officeDocument/2006/relationships" xmlns:m="http://schemas.openxmlformats.org/officeDocument/2006/math" xmlns:v="urn:schemas-microsoft-com:vml" xmlns:wp14="http://schemas.microsoft.com/office/word/2010/wordprocessingDrawing" xmlns:wp="http://schemas.openxmlformats.org/drawingml/2006/wordprocessingDrawing" xmlns:w10="urn:schemas-microsoft-com:office:word" xmlns:w="http://schemas.openxmlformats.org/wordprocessingml/2006/main" xmlns:w14="http://schemas.microsoft.com/office/word/2010/wordml" xmlns:w15="http://schemas.microsoft.com/office/word/2012/wordml" xmlns:w16cex="http://schemas.microsoft.com/office/word/2018/wordml/cex" xmlns:w16cid="http://schemas.microsoft.com/office/word/2016/wordml/cid" xmlns:w16="http://schemas.microsoft.com/office/word/2018/wordml" xmlns:w16sdtdh="http://schemas.microsoft.com/office/word/2020/wordml/sdtdatahash" xmlns:w16se="http://schemas.microsoft.com/office/word/2015/wordml/symex" xmlns:wpg="http://schemas.microsoft.com/office/word/2010/wordprocessingGroup" xmlns:wpi="http://schemas.microsoft.com/office/word/2010/wordprocessingInk" xmlns:wne="http://schemas.microsoft.com/office/word/2006/wordml" xmlns:wps="http://schemas.microsoft.com/office/word/2010/wordprocessingShape" mc:Ignorable="w14 w15 w16se w16cid w16 w16cex w16sdtdh wp14">
   <w:p>
     <w:pPr>
       <w:pStyle w:val="Footer"/>
@@ -4074,27 +4802,31 @@
       <mc:AlternateContent>
         <mc:Choice Requires="wps">
           <w:drawing>
-            <wp:anchor distT="0" distB="0" distL="114300" distR="114300" simplePos="0" relativeHeight="251660288" behindDoc="0" locked="0" layoutInCell="1" allowOverlap="1" wp14:anchorId="41B1E642" wp14:editId="0A37DD85">
+            <wp:anchor distT="0" distB="0" distL="114300" distR="114300" simplePos="0" relativeHeight="251660288" behindDoc="0" locked="0" layoutInCell="1" allowOverlap="1" wp14:anchorId="173BDA7E" wp14:editId="31224E3D">
               <wp:simplePos x="0" y="0"/>
               <wp:positionH relativeFrom="column">
                 <wp:posOffset>1395095</wp:posOffset>
               </wp:positionH>
               <wp:positionV relativeFrom="paragraph">
-                <wp:posOffset>356177</wp:posOffset>
+                <wp:posOffset>356235</wp:posOffset>
               </wp:positionV>
-              <wp:extent cx="509954" cy="165388"/>
-              <wp:effectExtent l="0" t="0" r="4445" b="6350"/>
+              <wp:extent cx="509905" cy="165100"/>
+              <wp:effectExtent l="0" t="0" r="0" b="0"/>
               <wp:wrapNone/>
               <wp:docPr id="6" name="Text Box 6"/>
-              <wp:cNvGraphicFramePr/>
+              <wp:cNvGraphicFramePr>
+                <a:graphicFrameLocks xmlns:a="http://schemas.openxmlformats.org/drawingml/2006/main"/>
+              </wp:cNvGraphicFramePr>
               <a:graphic xmlns:a="http://schemas.openxmlformats.org/drawingml/2006/main">
                 <a:graphicData uri="http://schemas.microsoft.com/office/word/2010/wordprocessingShape">
                   <wps:wsp>
-                    <wps:cNvSpPr txBox="1"/>
+                    <wps:cNvSpPr txBox="1">
+                      <a:spLocks/>
+                    </wps:cNvSpPr>
                     <wps:spPr>
                       <a:xfrm>
                         <a:off x="0" y="0"/>
-                        <a:ext cx="509954" cy="165388"/>
+                        <a:ext cx="509905" cy="165100"/>
                       </a:xfrm>
                       <a:prstGeom prst="rect">
                         <a:avLst/>
@@ -4159,11 +4891,11 @@
         </mc:Choice>
         <mc:Fallback>
           <w:pict>
-            <v:shapetype w14:anchorId="41B1E642" id="_x0000_t202" coordsize="21600,21600" o:spt="202" path="m,l,21600r21600,l21600,xe">
+            <v:shapetype w14:anchorId="173BDA7E" id="_x0000_t202" coordsize="21600,21600" o:spt="202" path="m,l,21600r21600,l21600,xe">
               <v:stroke joinstyle="miter"/>
               <v:path gradientshapeok="t" o:connecttype="rect"/>
             </v:shapetype>
-            <v:shape id="Text Box 6" o:spid="_x0000_s1026" type="#_x0000_t202" style="position:absolute;margin-left:109.85pt;margin-top:28.05pt;width:40.15pt;height:13pt;z-index:251660288;visibility:visible;mso-wrap-style:square;mso-width-percent:0;mso-height-percent:0;mso-wrap-distance-left:9pt;mso-wrap-distance-top:0;mso-wrap-distance-right:9pt;mso-wrap-distance-bottom:0;mso-position-horizontal:absolute;mso-position-horizontal-relative:text;mso-position-vertical:absolute;mso-position-vertical-relative:text;mso-width-percent:0;mso-height-percent:0;mso-width-relative:page;mso-height-relative:page;v-text-anchor:middle" o:gfxdata="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" filled="f" stroked="f" strokeweight=".5pt">
+            <v:shape id="Text Box 6" o:spid="_x0000_s1026" type="#_x0000_t202" style="position:absolute;margin-left:109.85pt;margin-top:28.05pt;width:40.15pt;height:13pt;z-index:251660288;visibility:visible;mso-wrap-style:square;mso-width-percent:0;mso-height-percent:0;mso-wrap-distance-left:9pt;mso-wrap-distance-top:0;mso-wrap-distance-right:9pt;mso-wrap-distance-bottom:0;mso-position-horizontal:absolute;mso-position-horizontal-relative:text;mso-position-vertical:absolute;mso-position-vertical-relative:text;mso-width-percent:0;mso-height-percent:0;mso-width-relative:page;mso-height-relative:page;v-text-anchor:middle" o:gfxdata="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" filled="f" stroked="f" strokeweight=".5pt">
               <v:textbox inset=".5mm,0,0,0">
                 <w:txbxContent>
                   <w:p>
@@ -4196,16 +4928,16 @@
       <mc:AlternateContent>
         <mc:Choice Requires="wps">
           <w:drawing>
-            <wp:anchor distT="0" distB="0" distL="114300" distR="114300" simplePos="0" relativeHeight="251657216" behindDoc="0" locked="0" layoutInCell="1" allowOverlap="1" wp14:anchorId="2074F399" wp14:editId="0E74DC82">
+            <wp:anchor distT="0" distB="0" distL="114300" distR="114300" simplePos="0" relativeHeight="251657216" behindDoc="0" locked="0" layoutInCell="1" allowOverlap="1" wp14:anchorId="6010740F" wp14:editId="7F4089DB">
               <wp:simplePos x="0" y="0"/>
               <wp:positionH relativeFrom="column">
-                <wp:posOffset>1384252</wp:posOffset>
+                <wp:posOffset>1384300</wp:posOffset>
               </wp:positionH>
               <wp:positionV relativeFrom="paragraph">
-                <wp:posOffset>88753</wp:posOffset>
+                <wp:posOffset>88900</wp:posOffset>
               </wp:positionV>
-              <wp:extent cx="5225024" cy="513715"/>
-              <wp:effectExtent l="0" t="0" r="0" b="635"/>
+              <wp:extent cx="5224780" cy="513715"/>
+              <wp:effectExtent l="0" t="0" r="0" b="0"/>
               <wp:wrapNone/>
               <wp:docPr id="16" name="Text Box 16"/>
               <wp:cNvGraphicFramePr>
@@ -4220,7 +4952,7 @@
                     <wps:spPr bwMode="auto">
                       <a:xfrm>
                         <a:off x="0" y="0"/>
-                        <a:ext cx="5225024" cy="513715"/>
+                        <a:ext cx="5224780" cy="513715"/>
                       </a:xfrm>
                       <a:prstGeom prst="rect">
                         <a:avLst/>
@@ -4243,7 +4975,7 @@
                               <w:szCs w:val="17"/>
                             </w:rPr>
                           </w:pPr>
-                          <w:bookmarkStart w:id="1" w:name="_Hlk24191091"/>
+                          <w:bookmarkStart w:id="0" w:name="_Hlk24191091"/>
                           <w:r>
                             <w:rPr>
                               <w:sz w:val="17"/>
@@ -4251,21 +4983,12 @@
                             </w:rPr>
                             <w:t xml:space="preserve">© </w:t>
                           </w:r>
-                          <w:proofErr w:type="spellStart"/>
                           <w:r>
                             <w:rPr>
                               <w:sz w:val="17"/>
                               <w:szCs w:val="17"/>
                             </w:rPr>
-                            <w:t>SoftUni</w:t>
-                          </w:r>
-                          <w:proofErr w:type="spellEnd"/>
-                          <w:r>
-                            <w:rPr>
-                              <w:sz w:val="17"/>
-                              <w:szCs w:val="17"/>
-                            </w:rPr>
-                            <w:t xml:space="preserve"> – </w:t>
+                            <w:t xml:space="preserve">SoftUni – </w:t>
                           </w:r>
                           <w:hyperlink r:id="rId1" w:history="1">
                             <w:r>
@@ -4388,7 +5111,7 @@
                             <w:t>.</w:t>
                           </w:r>
                         </w:p>
-                        <w:bookmarkEnd w:id="1"/>
+                        <w:bookmarkEnd w:id="0"/>
                         <w:p>
                           <w:pPr>
                             <w:spacing w:line="240" w:lineRule="auto"/>
@@ -4617,7 +5340,7 @@
                                               <a14:useLocalDpi xmlns:a14="http://schemas.microsoft.com/office/drawing/2010/main" val="0"/>
                                             </a:ext>
                                             <a:ext uri="{837473B0-CC2E-450A-ABE3-18F120FF3D39}">
-                                              <a1611:picAttrSrcUrl xmlns="" xmlns:cx2="http://schemas.microsoft.com/office/drawing/2015/10/21/chartex" xmlns:cx3="http://schemas.microsoft.com/office/drawing/2016/5/9/chartex" xmlns:cx4="http://schemas.microsoft.com/office/drawing/2016/5/10/chartex" xmlns:cx5="http://schemas.microsoft.com/office/drawing/2016/5/11/chartex" xmlns:cx6="http://schemas.microsoft.com/office/drawing/2016/5/12/chartex" xmlns:cx7="http://schemas.microsoft.com/office/drawing/2016/5/13/chartex" xmlns:cx8="http://schemas.microsoft.com/office/drawing/2016/5/14/chartex" xmlns:aink="http://schemas.microsoft.com/office/drawing/2016/ink" xmlns:am3d="http://schemas.microsoft.com/office/drawing/2017/model3d" xmlns:o="urn:schemas-microsoft-com:office:office" xmlns:v="urn:schemas-microsoft-com:vml" xmlns:w10="urn:schemas-microsoft-com:office:word" xmlns:w="http://schemas.openxmlformats.org/wordprocessingml/2006/main" xmlns:w16cid="http://schemas.microsoft.com/office/word/2016/wordml/cid" xmlns:a1611="http://schemas.microsoft.com/office/drawing/2016/11/main" r:id="rId10"/>
+                                              <a1611:picAttrSrcUrl xmlns:a1611="http://schemas.microsoft.com/office/drawing/2016/11/main" r:id="rId10"/>
                                             </a:ext>
                                           </a:extLst>
                                         </a:blip>
@@ -4959,7 +5682,7 @@
         </mc:Choice>
         <mc:Fallback>
           <w:pict>
-            <v:shape w14:anchorId="2074F399" id="Text Box 16" o:spid="_x0000_s1027" type="#_x0000_t202" style="position:absolute;margin-left:109pt;margin-top:7pt;width:411.4pt;height:40.45pt;z-index:251657216;visibility:visible;mso-wrap-style:square;mso-width-percent:0;mso-height-percent:0;mso-wrap-distance-left:9pt;mso-wrap-distance-top:0;mso-wrap-distance-right:9pt;mso-wrap-distance-bottom:0;mso-position-horizontal:absolute;mso-position-horizontal-relative:text;mso-position-vertical:absolute;mso-position-vertical-relative:text;mso-width-percent:0;mso-height-percent:0;mso-width-relative:page;mso-height-relative:page;v-text-anchor:top" o:gfxdata="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" filled="f" stroked="f">
+            <v:shape w14:anchorId="6010740F" id="Text Box 16" o:spid="_x0000_s1027" type="#_x0000_t202" style="position:absolute;margin-left:109pt;margin-top:7pt;width:411.4pt;height:40.45pt;z-index:251657216;visibility:visible;mso-wrap-style:square;mso-width-percent:0;mso-height-percent:0;mso-wrap-distance-left:9pt;mso-wrap-distance-top:0;mso-wrap-distance-right:9pt;mso-wrap-distance-bottom:0;mso-position-horizontal:absolute;mso-position-horizontal-relative:text;mso-position-vertical:absolute;mso-position-vertical-relative:text;mso-width-percent:0;mso-height-percent:0;mso-width-relative:page;mso-height-relative:page;v-text-anchor:top" o:gfxdata="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" filled="f" stroked="f">
               <v:textbox inset=".5mm,1.2mm,.5mm,.5mm">
                 <w:txbxContent>
                   <w:p>
@@ -4970,7 +5693,7 @@
                         <w:szCs w:val="17"/>
                       </w:rPr>
                     </w:pPr>
-                    <w:bookmarkStart w:id="2" w:name="_Hlk24191091"/>
+                    <w:bookmarkStart w:id="1" w:name="_Hlk24191091"/>
                     <w:r>
                       <w:rPr>
                         <w:sz w:val="17"/>
@@ -5106,7 +5829,7 @@
                       <w:t>.</w:t>
                     </w:r>
                   </w:p>
-                  <w:bookmarkEnd w:id="2"/>
+                  <w:bookmarkEnd w:id="1"/>
                   <w:p>
                     <w:pPr>
                       <w:spacing w:line="240" w:lineRule="auto"/>
@@ -5127,7 +5850,7 @@
                           <wp:extent cx="180000" cy="180000"/>
                           <wp:effectExtent l="0" t="0" r="0" b="0"/>
                           <wp:docPr id="3" name="Picture 3">
-                            <a:hlinkClick xmlns:a="http://schemas.openxmlformats.org/drawingml/2006/main" r:id="rId22"/>
+                            <a:hlinkClick xmlns:a="http://schemas.openxmlformats.org/drawingml/2006/main" r:id="rId2"/>
                           </wp:docPr>
                           <wp:cNvGraphicFramePr>
                             <a:graphicFrameLocks xmlns:a="http://schemas.openxmlformats.org/drawingml/2006/main" noChangeAspect="1"/>
@@ -5137,14 +5860,14 @@
                               <pic:pic xmlns:pic="http://schemas.openxmlformats.org/drawingml/2006/picture">
                                 <pic:nvPicPr>
                                   <pic:cNvPr id="3" name="Picture 3">
-                                    <a:hlinkClick r:id="rId22"/>
+                                    <a:hlinkClick r:id="rId2"/>
                                   </pic:cNvPr>
                                   <pic:cNvPicPr>
                                     <a:picLocks noChangeAspect="1" noChangeArrowheads="1"/>
                                   </pic:cNvPicPr>
                                 </pic:nvPicPr>
                                 <pic:blipFill>
-                                  <a:blip r:embed="rId23">
+                                  <a:blip r:embed="rId3">
                                     <a:extLst>
                                       <a:ext uri="{28A0092B-C50C-407E-A947-70E740481C1C}">
                                         <a14:useLocalDpi xmlns:a14="http://schemas.microsoft.com/office/drawing/2010/main" val="0"/>
@@ -5193,7 +5916,7 @@
                           <wp:extent cx="180000" cy="180000"/>
                           <wp:effectExtent l="0" t="0" r="0" b="0"/>
                           <wp:docPr id="2" name="Picture 2">
-                            <a:hlinkClick xmlns:a="http://schemas.openxmlformats.org/drawingml/2006/main" r:id="rId24"/>
+                            <a:hlinkClick xmlns:a="http://schemas.openxmlformats.org/drawingml/2006/main" r:id="rId4"/>
                           </wp:docPr>
                           <wp:cNvGraphicFramePr>
                             <a:graphicFrameLocks xmlns:a="http://schemas.openxmlformats.org/drawingml/2006/main" noChangeAspect="1"/>
@@ -5203,14 +5926,14 @@
                               <pic:pic xmlns:pic="http://schemas.openxmlformats.org/drawingml/2006/picture">
                                 <pic:nvPicPr>
                                   <pic:cNvPr id="2" name="Picture 2">
-                                    <a:hlinkClick r:id="rId24"/>
+                                    <a:hlinkClick r:id="rId4"/>
                                   </pic:cNvPr>
                                   <pic:cNvPicPr>
                                     <a:picLocks noChangeAspect="1" noChangeArrowheads="1"/>
                                   </pic:cNvPicPr>
                                 </pic:nvPicPr>
                                 <pic:blipFill>
-                                  <a:blip r:embed="rId25">
+                                  <a:blip r:embed="rId5">
                                     <a:extLst>
                                       <a:ext uri="{28A0092B-C50C-407E-A947-70E740481C1C}">
                                         <a14:useLocalDpi xmlns:a14="http://schemas.microsoft.com/office/drawing/2010/main" val="0"/>
@@ -5259,7 +5982,7 @@
                           <wp:extent cx="180000" cy="180000"/>
                           <wp:effectExtent l="0" t="0" r="0" b="0"/>
                           <wp:docPr id="5" name="Picture 5" title="Software University @ Facebook">
-                            <a:hlinkClick xmlns:a="http://schemas.openxmlformats.org/drawingml/2006/main" r:id="rId26"/>
+                            <a:hlinkClick xmlns:a="http://schemas.openxmlformats.org/drawingml/2006/main" r:id="rId6"/>
                           </wp:docPr>
                           <wp:cNvGraphicFramePr>
                             <a:graphicFrameLocks xmlns:a="http://schemas.openxmlformats.org/drawingml/2006/main" noChangeAspect="1"/>
@@ -5269,12 +5992,12 @@
                               <pic:pic xmlns:pic="http://schemas.openxmlformats.org/drawingml/2006/picture">
                                 <pic:nvPicPr>
                                   <pic:cNvPr id="5" name="Picture 5" title="Software University @ Facebook">
-                                    <a:hlinkClick r:id="rId26"/>
+                                    <a:hlinkClick r:id="rId6"/>
                                   </pic:cNvPr>
                                   <pic:cNvPicPr/>
                                 </pic:nvPicPr>
                                 <pic:blipFill>
-                                  <a:blip r:embed="rId27"/>
+                                  <a:blip r:embed="rId7"/>
                                   <a:stretch>
                                     <a:fillRect/>
                                   </a:stretch>
@@ -5312,7 +6035,7 @@
                           <wp:extent cx="180000" cy="180000"/>
                           <wp:effectExtent l="0" t="0" r="0" b="0"/>
                           <wp:docPr id="20" name="Picture 20">
-                            <a:hlinkClick xmlns:a="http://schemas.openxmlformats.org/drawingml/2006/main" r:id="rId28"/>
+                            <a:hlinkClick xmlns:a="http://schemas.openxmlformats.org/drawingml/2006/main" r:id="rId8"/>
                           </wp:docPr>
                           <wp:cNvGraphicFramePr>
                             <a:graphicFrameLocks xmlns:a="http://schemas.openxmlformats.org/drawingml/2006/main" noChangeAspect="1"/>
@@ -5322,20 +6045,20 @@
                               <pic:pic xmlns:pic="http://schemas.openxmlformats.org/drawingml/2006/picture">
                                 <pic:nvPicPr>
                                   <pic:cNvPr id="20" name="Picture 20">
-                                    <a:hlinkClick r:id="rId28"/>
+                                    <a:hlinkClick r:id="rId8"/>
                                   </pic:cNvPr>
                                   <pic:cNvPicPr>
                                     <a:picLocks noChangeAspect="1" noChangeArrowheads="1"/>
                                   </pic:cNvPicPr>
                                 </pic:nvPicPr>
                                 <pic:blipFill>
-                                  <a:blip r:embed="rId29">
+                                  <a:blip r:embed="rId9">
                                     <a:extLst>
                                       <a:ext uri="{28A0092B-C50C-407E-A947-70E740481C1C}">
                                         <a14:useLocalDpi xmlns:a14="http://schemas.microsoft.com/office/drawing/2010/main" val="0"/>
                                       </a:ext>
                                       <a:ext uri="{837473B0-CC2E-450A-ABE3-18F120FF3D39}">
-                                        <a1611:picAttrSrcUrl xmlns:a1611="http://schemas.microsoft.com/office/drawing/2016/11/main" xmlns:w16cid="http://schemas.microsoft.com/office/word/2016/wordml/cid" xmlns:w="http://schemas.openxmlformats.org/wordprocessingml/2006/main" xmlns:w10="urn:schemas-microsoft-com:office:word" xmlns:v="urn:schemas-microsoft-com:vml" xmlns:o="urn:schemas-microsoft-com:office:office" xmlns:am3d="http://schemas.microsoft.com/office/drawing/2017/model3d" xmlns:aink="http://schemas.microsoft.com/office/drawing/2016/ink" xmlns:cx8="http://schemas.microsoft.com/office/drawing/2016/5/14/chartex" xmlns:cx7="http://schemas.microsoft.com/office/drawing/2016/5/13/chartex" xmlns:cx6="http://schemas.microsoft.com/office/drawing/2016/5/12/chartex" xmlns:cx5="http://schemas.microsoft.com/office/drawing/2016/5/11/chartex" xmlns:cx4="http://schemas.microsoft.com/office/drawing/2016/5/10/chartex" xmlns:cx3="http://schemas.microsoft.com/office/drawing/2016/5/9/chartex" xmlns:cx2="http://schemas.microsoft.com/office/drawing/2015/10/21/chartex" xmlns="" r:id="rId10"/>
+                                        <a1611:picAttrSrcUrl xmlns:a1611="http://schemas.microsoft.com/office/drawing/2016/11/main" r:id="rId10"/>
                                       </a:ext>
                                     </a:extLst>
                                   </a:blip>
@@ -5381,7 +6104,7 @@
                           <wp:extent cx="180000" cy="180000"/>
                           <wp:effectExtent l="0" t="0" r="0" b="0"/>
                           <wp:docPr id="7" name="Picture 7" title="Software University @ Twitter">
-                            <a:hlinkClick xmlns:a="http://schemas.openxmlformats.org/drawingml/2006/main" r:id="rId30"/>
+                            <a:hlinkClick xmlns:a="http://schemas.openxmlformats.org/drawingml/2006/main" r:id="rId11"/>
                           </wp:docPr>
                           <wp:cNvGraphicFramePr>
                             <a:graphicFrameLocks xmlns:a="http://schemas.openxmlformats.org/drawingml/2006/main" noChangeAspect="1"/>
@@ -5391,12 +6114,12 @@
                               <pic:pic xmlns:pic="http://schemas.openxmlformats.org/drawingml/2006/picture">
                                 <pic:nvPicPr>
                                   <pic:cNvPr id="7" name="Picture 7" title="Software University @ Twitter">
-                                    <a:hlinkClick r:id="rId30"/>
+                                    <a:hlinkClick r:id="rId11"/>
                                   </pic:cNvPr>
                                   <pic:cNvPicPr/>
                                 </pic:nvPicPr>
                                 <pic:blipFill>
-                                  <a:blip r:embed="rId31"/>
+                                  <a:blip r:embed="rId12"/>
                                   <a:stretch>
                                     <a:fillRect/>
                                   </a:stretch>
@@ -5434,7 +6157,7 @@
                           <wp:extent cx="180000" cy="180000"/>
                           <wp:effectExtent l="0" t="0" r="0" b="0"/>
                           <wp:docPr id="17" name="Picture 17" title="Software University @ YouTube">
-                            <a:hlinkClick xmlns:a="http://schemas.openxmlformats.org/drawingml/2006/main" r:id="rId32"/>
+                            <a:hlinkClick xmlns:a="http://schemas.openxmlformats.org/drawingml/2006/main" r:id="rId13"/>
                           </wp:docPr>
                           <wp:cNvGraphicFramePr>
                             <a:graphicFrameLocks xmlns:a="http://schemas.openxmlformats.org/drawingml/2006/main" noChangeAspect="1"/>
@@ -5444,12 +6167,12 @@
                               <pic:pic xmlns:pic="http://schemas.openxmlformats.org/drawingml/2006/picture">
                                 <pic:nvPicPr>
                                   <pic:cNvPr id="17" name="Picture 17" title="Software University @ YouTube">
-                                    <a:hlinkClick r:id="rId32"/>
+                                    <a:hlinkClick r:id="rId13"/>
                                   </pic:cNvPr>
                                   <pic:cNvPicPr/>
                                 </pic:nvPicPr>
                                 <pic:blipFill>
-                                  <a:blip r:embed="rId33"/>
+                                  <a:blip r:embed="rId14"/>
                                   <a:stretch>
                                     <a:fillRect/>
                                   </a:stretch>
@@ -5487,7 +6210,7 @@
                           <wp:extent cx="180000" cy="180000"/>
                           <wp:effectExtent l="0" t="0" r="0" b="0"/>
                           <wp:docPr id="21" name="Picture 21">
-                            <a:hlinkClick xmlns:a="http://schemas.openxmlformats.org/drawingml/2006/main" r:id="rId34"/>
+                            <a:hlinkClick xmlns:a="http://schemas.openxmlformats.org/drawingml/2006/main" r:id="rId15"/>
                           </wp:docPr>
                           <wp:cNvGraphicFramePr>
                             <a:graphicFrameLocks xmlns:a="http://schemas.openxmlformats.org/drawingml/2006/main" noChangeAspect="1"/>
@@ -5497,14 +6220,14 @@
                               <pic:pic xmlns:pic="http://schemas.openxmlformats.org/drawingml/2006/picture">
                                 <pic:nvPicPr>
                                   <pic:cNvPr id="21" name="Picture 21">
-                                    <a:hlinkClick r:id="rId34"/>
+                                    <a:hlinkClick r:id="rId15"/>
                                   </pic:cNvPr>
                                   <pic:cNvPicPr>
                                     <a:picLocks noChangeAspect="1" noChangeArrowheads="1"/>
                                   </pic:cNvPicPr>
                                 </pic:nvPicPr>
                                 <pic:blipFill rotWithShape="1">
-                                  <a:blip r:embed="rId35">
+                                  <a:blip r:embed="rId16">
                                     <a:extLst>
                                       <a:ext uri="{28A0092B-C50C-407E-A947-70E740481C1C}">
                                         <a14:useLocalDpi xmlns:a14="http://schemas.microsoft.com/office/drawing/2010/main" val="0"/>
@@ -5556,7 +6279,7 @@
                           <wp:extent cx="180000" cy="180000"/>
                           <wp:effectExtent l="0" t="0" r="0" b="0"/>
                           <wp:docPr id="22" name="Picture 22">
-                            <a:hlinkClick xmlns:a="http://schemas.openxmlformats.org/drawingml/2006/main" r:id="rId36"/>
+                            <a:hlinkClick xmlns:a="http://schemas.openxmlformats.org/drawingml/2006/main" r:id="rId17"/>
                           </wp:docPr>
                           <wp:cNvGraphicFramePr>
                             <a:graphicFrameLocks xmlns:a="http://schemas.openxmlformats.org/drawingml/2006/main" noChangeAspect="1"/>
@@ -5566,14 +6289,14 @@
                               <pic:pic xmlns:pic="http://schemas.openxmlformats.org/drawingml/2006/picture">
                                 <pic:nvPicPr>
                                   <pic:cNvPr id="22" name="Picture 22">
-                                    <a:hlinkClick r:id="rId36"/>
+                                    <a:hlinkClick r:id="rId17"/>
                                   </pic:cNvPr>
                                   <pic:cNvPicPr>
                                     <a:picLocks noChangeAspect="1" noChangeArrowheads="1"/>
                                   </pic:cNvPicPr>
                                 </pic:nvPicPr>
                                 <pic:blipFill>
-                                  <a:blip r:embed="rId37">
+                                  <a:blip r:embed="rId18">
                                     <a:extLst>
                                       <a:ext uri="{28A0092B-C50C-407E-A947-70E740481C1C}">
                                         <a14:useLocalDpi xmlns:a14="http://schemas.microsoft.com/office/drawing/2010/main" val="0"/>
@@ -5622,7 +6345,7 @@
                           <wp:extent cx="180000" cy="180000"/>
                           <wp:effectExtent l="0" t="0" r="0" b="0"/>
                           <wp:docPr id="23" name="Picture 23" title="Software University: Email Us">
-                            <a:hlinkClick xmlns:a="http://schemas.openxmlformats.org/drawingml/2006/main" r:id="rId38"/>
+                            <a:hlinkClick xmlns:a="http://schemas.openxmlformats.org/drawingml/2006/main" r:id="rId19"/>
                           </wp:docPr>
                           <wp:cNvGraphicFramePr>
                             <a:graphicFrameLocks xmlns:a="http://schemas.openxmlformats.org/drawingml/2006/main" noChangeAspect="1"/>
@@ -5632,12 +6355,12 @@
                               <pic:pic xmlns:pic="http://schemas.openxmlformats.org/drawingml/2006/picture">
                                 <pic:nvPicPr>
                                   <pic:cNvPr id="23" name="Picture 23" title="Software University: Email Us">
-                                    <a:hlinkClick r:id="rId38"/>
+                                    <a:hlinkClick r:id="rId19"/>
                                   </pic:cNvPr>
                                   <pic:cNvPicPr/>
                                 </pic:nvPicPr>
                                 <pic:blipFill>
-                                  <a:blip r:embed="rId39"/>
+                                  <a:blip r:embed="rId20"/>
                                   <a:stretch>
                                     <a:fillRect/>
                                   </a:stretch>
@@ -5682,7 +6405,7 @@
           <wp:effectExtent l="0" t="0" r="0" b="5715"/>
           <wp:wrapSquare wrapText="bothSides"/>
           <wp:docPr id="1" name="Picture 1">
-            <a:hlinkClick xmlns:a="http://schemas.openxmlformats.org/drawingml/2006/main" r:id="rId22"/>
+            <a:hlinkClick xmlns:a="http://schemas.openxmlformats.org/drawingml/2006/main" r:id="rId2"/>
           </wp:docPr>
           <wp:cNvGraphicFramePr>
             <a:graphicFrameLocks xmlns:a="http://schemas.openxmlformats.org/drawingml/2006/main" noChangeAspect="1"/>
@@ -5692,14 +6415,14 @@
               <pic:pic xmlns:pic="http://schemas.openxmlformats.org/drawingml/2006/picture">
                 <pic:nvPicPr>
                   <pic:cNvPr id="1" name="Picture 1">
-                    <a:hlinkClick r:id="rId22"/>
+                    <a:hlinkClick r:id="rId2"/>
                   </pic:cNvPr>
                   <pic:cNvPicPr>
                     <a:picLocks noChangeAspect="1" noChangeArrowheads="1"/>
                   </pic:cNvPicPr>
                 </pic:nvPicPr>
                 <pic:blipFill>
-                  <a:blip r:embed="rId40">
+                  <a:blip r:embed="rId22">
                     <a:extLst>
                       <a:ext uri="{28A0092B-C50C-407E-A947-70E740481C1C}">
                         <a14:useLocalDpi xmlns:a14="http://schemas.microsoft.com/office/drawing/2010/main" val="0"/>
@@ -5743,23 +6466,27 @@
       <mc:AlternateContent>
         <mc:Choice Requires="wps">
           <w:drawing>
-            <wp:anchor distT="0" distB="0" distL="114300" distR="114300" simplePos="0" relativeHeight="251622400" behindDoc="0" locked="0" layoutInCell="1" allowOverlap="1" wp14:anchorId="6D6A420E" wp14:editId="43DCDE78">
+            <wp:anchor distT="4294967295" distB="4294967295" distL="114300" distR="114300" simplePos="0" relativeHeight="251622400" behindDoc="0" locked="0" layoutInCell="1" allowOverlap="1" wp14:anchorId="01633D4C" wp14:editId="6BB0D5B5">
               <wp:simplePos x="0" y="0"/>
               <wp:positionH relativeFrom="column">
                 <wp:posOffset>-1270</wp:posOffset>
               </wp:positionH>
               <wp:positionV relativeFrom="paragraph">
-                <wp:posOffset>66040</wp:posOffset>
+                <wp:posOffset>66039</wp:posOffset>
               </wp:positionV>
               <wp:extent cx="6614160" cy="0"/>
               <wp:effectExtent l="0" t="0" r="0" b="0"/>
               <wp:wrapNone/>
               <wp:docPr id="19" name="Straight Connector 19"/>
-              <wp:cNvGraphicFramePr/>
+              <wp:cNvGraphicFramePr>
+                <a:graphicFrameLocks xmlns:a="http://schemas.openxmlformats.org/drawingml/2006/main"/>
+              </wp:cNvGraphicFramePr>
               <a:graphic xmlns:a="http://schemas.openxmlformats.org/drawingml/2006/main">
                 <a:graphicData uri="http://schemas.microsoft.com/office/word/2010/wordprocessingShape">
                   <wps:wsp>
-                    <wps:cNvCnPr/>
+                    <wps:cNvCnPr>
+                      <a:cxnSpLocks/>
+                    </wps:cNvCnPr>
                     <wps:spPr>
                       <a:xfrm flipV="1">
                         <a:off x="0" y="0"/>
@@ -5803,10 +6530,11 @@
             </wp:anchor>
           </w:drawing>
         </mc:Choice>
-        <mc:Fallback xmlns:cx2="http://schemas.microsoft.com/office/drawing/2015/10/21/chartex" xmlns:cx3="http://schemas.microsoft.com/office/drawing/2016/5/9/chartex" xmlns:cx4="http://schemas.microsoft.com/office/drawing/2016/5/10/chartex" xmlns:cx5="http://schemas.microsoft.com/office/drawing/2016/5/11/chartex" xmlns:cx6="http://schemas.microsoft.com/office/drawing/2016/5/12/chartex" xmlns:cx7="http://schemas.microsoft.com/office/drawing/2016/5/13/chartex" xmlns:cx8="http://schemas.microsoft.com/office/drawing/2016/5/14/chartex" xmlns:aink="http://schemas.microsoft.com/office/drawing/2016/ink" xmlns:am3d="http://schemas.microsoft.com/office/drawing/2017/model3d" xmlns:w16cid="http://schemas.microsoft.com/office/word/2016/wordml/cid">
+        <mc:Fallback>
           <w:pict>
-            <v:line w14:anchorId="60BE7D18" id="Straight Connector 19" o:spid="_x0000_s1026" style="position:absolute;flip:y;z-index:251622400;visibility:visible;mso-wrap-style:square;mso-width-percent:0;mso-height-percent:0;mso-wrap-distance-left:9pt;mso-wrap-distance-top:0;mso-wrap-distance-right:9pt;mso-wrap-distance-bottom:0;mso-position-horizontal:absolute;mso-position-horizontal-relative:text;mso-position-vertical:absolute;mso-position-vertical-relative:text;mso-width-percent:0;mso-height-percent:0;mso-width-relative:page;mso-height-relative:page" from="-.1pt,5.2pt" to="520.7pt,5.2pt" o:gfxdata="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" strokecolor="#974706 [1609]" strokeweight="1pt">
+            <v:line w14:anchorId="4673D94C" id="Straight Connector 19" o:spid="_x0000_s1026" style="position:absolute;flip:y;z-index:251622400;visibility:visible;mso-wrap-style:square;mso-width-percent:0;mso-height-percent:0;mso-wrap-distance-left:9pt;mso-wrap-distance-top:-3e-5mm;mso-wrap-distance-right:9pt;mso-wrap-distance-bottom:-3e-5mm;mso-position-horizontal:absolute;mso-position-horizontal-relative:text;mso-position-vertical:absolute;mso-position-vertical-relative:text;mso-width-percent:0;mso-height-percent:0;mso-width-relative:page;mso-height-relative:page" from="-.1pt,5.2pt" to="520.7pt,5.2pt" o:gfxdata="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" strokecolor="#974706 [1609]" strokeweight="1pt">
               <v:stroke endcap="round"/>
+              <o:lock v:ext="edit" shapetype="f"/>
             </v:line>
           </w:pict>
         </mc:Fallback>
@@ -5819,7 +6547,7 @@
       <mc:AlternateContent>
         <mc:Choice Requires="wps">
           <w:drawing>
-            <wp:anchor distT="0" distB="0" distL="114300" distR="114300" simplePos="0" relativeHeight="251663360" behindDoc="0" locked="0" layoutInCell="1" allowOverlap="1" wp14:anchorId="60DB5C39" wp14:editId="4AFE2DA6">
+            <wp:anchor distT="0" distB="0" distL="114300" distR="114300" simplePos="0" relativeHeight="251663360" behindDoc="0" locked="0" layoutInCell="1" allowOverlap="1" wp14:anchorId="07E7A311" wp14:editId="40E8C272">
               <wp:simplePos x="0" y="0"/>
               <wp:positionH relativeFrom="column">
                 <wp:posOffset>5647055</wp:posOffset>
@@ -5828,14 +6556,18 @@
                 <wp:posOffset>342265</wp:posOffset>
               </wp:positionV>
               <wp:extent cx="900430" cy="201930"/>
-              <wp:effectExtent l="0" t="0" r="13970" b="7620"/>
+              <wp:effectExtent l="0" t="0" r="0" b="0"/>
               <wp:wrapNone/>
               <wp:docPr id="4" name="Text Box 4"/>
-              <wp:cNvGraphicFramePr/>
+              <wp:cNvGraphicFramePr>
+                <a:graphicFrameLocks xmlns:a="http://schemas.openxmlformats.org/drawingml/2006/main"/>
+              </wp:cNvGraphicFramePr>
               <a:graphic xmlns:a="http://schemas.openxmlformats.org/drawingml/2006/main">
                 <a:graphicData uri="http://schemas.microsoft.com/office/word/2010/wordprocessingShape">
                   <wps:wsp>
-                    <wps:cNvSpPr txBox="1"/>
+                    <wps:cNvSpPr txBox="1">
+                      <a:spLocks/>
+                    </wps:cNvSpPr>
                     <wps:spPr>
                       <a:xfrm>
                         <a:off x="0" y="0"/>
@@ -5984,11 +6716,7 @@
         </mc:Choice>
         <mc:Fallback>
           <w:pict>
-            <v:shapetype w14:anchorId="60DB5C39" id="_x0000_t202" coordsize="21600,21600" o:spt="202" path="m,l,21600r21600,l21600,xe">
-              <v:stroke joinstyle="miter"/>
-              <v:path gradientshapeok="t" o:connecttype="rect"/>
-            </v:shapetype>
-            <v:shape id="Text Box 4" o:spid="_x0000_s1028" type="#_x0000_t202" style="position:absolute;margin-left:444.65pt;margin-top:26.95pt;width:70.9pt;height:15.9pt;z-index:251663360;visibility:visible;mso-wrap-style:square;mso-width-percent:0;mso-height-percent:0;mso-wrap-distance-left:9pt;mso-wrap-distance-top:0;mso-wrap-distance-right:9pt;mso-wrap-distance-bottom:0;mso-position-horizontal:absolute;mso-position-horizontal-relative:text;mso-position-vertical:absolute;mso-position-vertical-relative:text;mso-width-percent:0;mso-height-percent:0;mso-width-relative:page;mso-height-relative:page;v-text-anchor:middle" o:gfxdata="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" filled="f" stroked="f" strokeweight=".5pt">
+            <v:shape w14:anchorId="07E7A311" id="Text Box 4" o:spid="_x0000_s1028" type="#_x0000_t202" style="position:absolute;margin-left:444.65pt;margin-top:26.95pt;width:70.9pt;height:15.9pt;z-index:251663360;visibility:visible;mso-wrap-style:square;mso-width-percent:0;mso-height-percent:0;mso-wrap-distance-left:9pt;mso-wrap-distance-top:0;mso-wrap-distance-right:9pt;mso-wrap-distance-bottom:0;mso-position-horizontal:absolute;mso-position-horizontal-relative:text;mso-position-vertical:absolute;mso-position-vertical-relative:text;mso-width-percent:0;mso-height-percent:0;mso-width-relative:page;mso-height-relative:page;v-text-anchor:middle" o:gfxdata="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" filled="f" stroked="f" strokeweight=".5pt">
               <v:textbox inset="0,0,0,0">
                 <w:txbxContent>
                   <w:p>
@@ -6099,7 +6827,7 @@
 </file>
 
 <file path=word/footnotes.xml><?xml version="1.0" encoding="utf-8"?>
-<w:footnotes xmlns:wpc="http://schemas.microsoft.com/office/word/2010/wordprocessingCanvas" xmlns:cx="http://schemas.microsoft.com/office/drawing/2014/chartex" xmlns:cx1="http://schemas.microsoft.com/office/drawing/2015/9/8/chartex" xmlns:mc="http://schemas.openxmlformats.org/markup-compatibility/2006" xmlns:o="urn:schemas-microsoft-com:office:office" xmlns:r="http://schemas.openxmlformats.org/officeDocument/2006/relationships" xmlns:m="http://schemas.openxmlformats.org/officeDocument/2006/math" xmlns:v="urn:schemas-microsoft-com:vml" xmlns:wp14="http://schemas.microsoft.com/office/word/2010/wordprocessingDrawing" xmlns:wp="http://schemas.openxmlformats.org/drawingml/2006/wordprocessingDrawing" xmlns:w10="urn:schemas-microsoft-com:office:word" xmlns:w="http://schemas.openxmlformats.org/wordprocessingml/2006/main" xmlns:w14="http://schemas.microsoft.com/office/word/2010/wordml" xmlns:w15="http://schemas.microsoft.com/office/word/2012/wordml" xmlns:w16se="http://schemas.microsoft.com/office/word/2015/wordml/symex" xmlns:wpg="http://schemas.microsoft.com/office/word/2010/wordprocessingGroup" xmlns:wpi="http://schemas.microsoft.com/office/word/2010/wordprocessingInk" xmlns:wne="http://schemas.microsoft.com/office/word/2006/wordml" xmlns:wps="http://schemas.microsoft.com/office/word/2010/wordprocessingShape" mc:Ignorable="w14 w15 w16se wp14">
+<w:footnotes xmlns:wpc="http://schemas.microsoft.com/office/word/2010/wordprocessingCanvas" xmlns:cx="http://schemas.microsoft.com/office/drawing/2014/chartex" xmlns:cx1="http://schemas.microsoft.com/office/drawing/2015/9/8/chartex" xmlns:cx2="http://schemas.microsoft.com/office/drawing/2015/10/21/chartex" xmlns:cx3="http://schemas.microsoft.com/office/drawing/2016/5/9/chartex" xmlns:cx4="http://schemas.microsoft.com/office/drawing/2016/5/10/chartex" xmlns:cx5="http://schemas.microsoft.com/office/drawing/2016/5/11/chartex" xmlns:cx6="http://schemas.microsoft.com/office/drawing/2016/5/12/chartex" xmlns:cx7="http://schemas.microsoft.com/office/drawing/2016/5/13/chartex" xmlns:cx8="http://schemas.microsoft.com/office/drawing/2016/5/14/chartex" xmlns:mc="http://schemas.openxmlformats.org/markup-compatibility/2006" xmlns:aink="http://schemas.microsoft.com/office/drawing/2016/ink" xmlns:am3d="http://schemas.microsoft.com/office/drawing/2017/model3d" xmlns:o="urn:schemas-microsoft-com:office:office" xmlns:oel="http://schemas.microsoft.com/office/2019/extlst" xmlns:r="http://schemas.openxmlformats.org/officeDocument/2006/relationships" xmlns:m="http://schemas.openxmlformats.org/officeDocument/2006/math" xmlns:v="urn:schemas-microsoft-com:vml" xmlns:wp14="http://schemas.microsoft.com/office/word/2010/wordprocessingDrawing" xmlns:wp="http://schemas.openxmlformats.org/drawingml/2006/wordprocessingDrawing" xmlns:w10="urn:schemas-microsoft-com:office:word" xmlns:w="http://schemas.openxmlformats.org/wordprocessingml/2006/main" xmlns:w14="http://schemas.microsoft.com/office/word/2010/wordml" xmlns:w15="http://schemas.microsoft.com/office/word/2012/wordml" xmlns:w16cex="http://schemas.microsoft.com/office/word/2018/wordml/cex" xmlns:w16cid="http://schemas.microsoft.com/office/word/2016/wordml/cid" xmlns:w16="http://schemas.microsoft.com/office/word/2018/wordml" xmlns:w16sdtdh="http://schemas.microsoft.com/office/word/2020/wordml/sdtdatahash" xmlns:w16se="http://schemas.microsoft.com/office/word/2015/wordml/symex" xmlns:wpg="http://schemas.microsoft.com/office/word/2010/wordprocessingGroup" xmlns:wpi="http://schemas.microsoft.com/office/word/2010/wordprocessingInk" xmlns:wne="http://schemas.microsoft.com/office/word/2006/wordml" xmlns:wps="http://schemas.microsoft.com/office/word/2010/wordprocessingShape" mc:Ignorable="w14 w15 w16se w16cid w16 w16cex w16sdtdh wp14">
   <w:footnote w:type="separator" w:id="-1">
     <w:p>
       <w:pPr>
@@ -6124,7 +6852,7 @@
 </file>
 
 <file path=word/header1.xml><?xml version="1.0" encoding="utf-8"?>
-<w:hdr xmlns:wpc="http://schemas.microsoft.com/office/word/2010/wordprocessingCanvas" xmlns:cx="http://schemas.microsoft.com/office/drawing/2014/chartex" xmlns:cx1="http://schemas.microsoft.com/office/drawing/2015/9/8/chartex" xmlns:mc="http://schemas.openxmlformats.org/markup-compatibility/2006" xmlns:o="urn:schemas-microsoft-com:office:office" xmlns:r="http://schemas.openxmlformats.org/officeDocument/2006/relationships" xmlns:m="http://schemas.openxmlformats.org/officeDocument/2006/math" xmlns:v="urn:schemas-microsoft-com:vml" xmlns:wp14="http://schemas.microsoft.com/office/word/2010/wordprocessingDrawing" xmlns:wp="http://schemas.openxmlformats.org/drawingml/2006/wordprocessingDrawing" xmlns:w10="urn:schemas-microsoft-com:office:word" xmlns:w="http://schemas.openxmlformats.org/wordprocessingml/2006/main" xmlns:w14="http://schemas.microsoft.com/office/word/2010/wordml" xmlns:w15="http://schemas.microsoft.com/office/word/2012/wordml" xmlns:w16se="http://schemas.microsoft.com/office/word/2015/wordml/symex" xmlns:wpg="http://schemas.microsoft.com/office/word/2010/wordprocessingGroup" xmlns:wpi="http://schemas.microsoft.com/office/word/2010/wordprocessingInk" xmlns:wne="http://schemas.microsoft.com/office/word/2006/wordml" xmlns:wps="http://schemas.microsoft.com/office/word/2010/wordprocessingShape" mc:Ignorable="w14 w15 w16se wp14">
+<w:hdr xmlns:wpc="http://schemas.microsoft.com/office/word/2010/wordprocessingCanvas" xmlns:cx="http://schemas.microsoft.com/office/drawing/2014/chartex" xmlns:cx1="http://schemas.microsoft.com/office/drawing/2015/9/8/chartex" xmlns:cx2="http://schemas.microsoft.com/office/drawing/2015/10/21/chartex" xmlns:cx3="http://schemas.microsoft.com/office/drawing/2016/5/9/chartex" xmlns:cx4="http://schemas.microsoft.com/office/drawing/2016/5/10/chartex" xmlns:cx5="http://schemas.microsoft.com/office/drawing/2016/5/11/chartex" xmlns:cx6="http://schemas.microsoft.com/office/drawing/2016/5/12/chartex" xmlns:cx7="http://schemas.microsoft.com/office/drawing/2016/5/13/chartex" xmlns:cx8="http://schemas.microsoft.com/office/drawing/2016/5/14/chartex" xmlns:mc="http://schemas.openxmlformats.org/markup-compatibility/2006" xmlns:aink="http://schemas.microsoft.com/office/drawing/2016/ink" xmlns:am3d="http://schemas.microsoft.com/office/drawing/2017/model3d" xmlns:o="urn:schemas-microsoft-com:office:office" xmlns:oel="http://schemas.microsoft.com/office/2019/extlst" xmlns:r="http://schemas.openxmlformats.org/officeDocument/2006/relationships" xmlns:m="http://schemas.openxmlformats.org/officeDocument/2006/math" xmlns:v="urn:schemas-microsoft-com:vml" xmlns:wp14="http://schemas.microsoft.com/office/word/2010/wordprocessingDrawing" xmlns:wp="http://schemas.openxmlformats.org/drawingml/2006/wordprocessingDrawing" xmlns:w10="urn:schemas-microsoft-com:office:word" xmlns:w="http://schemas.openxmlformats.org/wordprocessingml/2006/main" xmlns:w14="http://schemas.microsoft.com/office/word/2010/wordml" xmlns:w15="http://schemas.microsoft.com/office/word/2012/wordml" xmlns:w16cex="http://schemas.microsoft.com/office/word/2018/wordml/cex" xmlns:w16cid="http://schemas.microsoft.com/office/word/2016/wordml/cid" xmlns:w16="http://schemas.microsoft.com/office/word/2018/wordml" xmlns:w16sdtdh="http://schemas.microsoft.com/office/word/2020/wordml/sdtdatahash" xmlns:w16se="http://schemas.microsoft.com/office/word/2015/wordml/symex" xmlns:wpg="http://schemas.microsoft.com/office/word/2010/wordprocessingGroup" xmlns:wpi="http://schemas.microsoft.com/office/word/2010/wordprocessingInk" xmlns:wne="http://schemas.microsoft.com/office/word/2006/wordml" xmlns:wps="http://schemas.microsoft.com/office/word/2010/wordprocessingShape" mc:Ignorable="w14 w15 w16se w16cid w16 w16cex w16sdtdh wp14">
   <w:p>
     <w:pPr>
       <w:pStyle w:val="Header"/>
@@ -6135,7 +6863,7 @@
 </file>
 
 <file path=word/numbering.xml><?xml version="1.0" encoding="utf-8"?>
-<w:numbering xmlns:wpc="http://schemas.microsoft.com/office/word/2010/wordprocessingCanvas" xmlns:cx="http://schemas.microsoft.com/office/drawing/2014/chartex" xmlns:cx1="http://schemas.microsoft.com/office/drawing/2015/9/8/chartex" xmlns:mc="http://schemas.openxmlformats.org/markup-compatibility/2006" xmlns:o="urn:schemas-microsoft-com:office:office" xmlns:r="http://schemas.openxmlformats.org/officeDocument/2006/relationships" xmlns:m="http://schemas.openxmlformats.org/officeDocument/2006/math" xmlns:v="urn:schemas-microsoft-com:vml" xmlns:wp14="http://schemas.microsoft.com/office/word/2010/wordprocessingDrawing" xmlns:wp="http://schemas.openxmlformats.org/drawingml/2006/wordprocessingDrawing" xmlns:w10="urn:schemas-microsoft-com:office:word" xmlns:w="http://schemas.openxmlformats.org/wordprocessingml/2006/main" xmlns:w14="http://schemas.microsoft.com/office/word/2010/wordml" xmlns:w15="http://schemas.microsoft.com/office/word/2012/wordml" xmlns:w16se="http://schemas.microsoft.com/office/word/2015/wordml/symex" xmlns:wpg="http://schemas.microsoft.com/office/word/2010/wordprocessingGroup" xmlns:wpi="http://schemas.microsoft.com/office/word/2010/wordprocessingInk" xmlns:wne="http://schemas.microsoft.com/office/word/2006/wordml" xmlns:wps="http://schemas.microsoft.com/office/word/2010/wordprocessingShape" mc:Ignorable="w14 w15 w16se wp14">
+<w:numbering xmlns:wpc="http://schemas.microsoft.com/office/word/2010/wordprocessingCanvas" xmlns:cx="http://schemas.microsoft.com/office/drawing/2014/chartex" xmlns:cx1="http://schemas.microsoft.com/office/drawing/2015/9/8/chartex" xmlns:cx2="http://schemas.microsoft.com/office/drawing/2015/10/21/chartex" xmlns:cx3="http://schemas.microsoft.com/office/drawing/2016/5/9/chartex" xmlns:cx4="http://schemas.microsoft.com/office/drawing/2016/5/10/chartex" xmlns:cx5="http://schemas.microsoft.com/office/drawing/2016/5/11/chartex" xmlns:cx6="http://schemas.microsoft.com/office/drawing/2016/5/12/chartex" xmlns:cx7="http://schemas.microsoft.com/office/drawing/2016/5/13/chartex" xmlns:cx8="http://schemas.microsoft.com/office/drawing/2016/5/14/chartex" xmlns:mc="http://schemas.openxmlformats.org/markup-compatibility/2006" xmlns:aink="http://schemas.microsoft.com/office/drawing/2016/ink" xmlns:am3d="http://schemas.microsoft.com/office/drawing/2017/model3d" xmlns:o="urn:schemas-microsoft-com:office:office" xmlns:oel="http://schemas.microsoft.com/office/2019/extlst" xmlns:r="http://schemas.openxmlformats.org/officeDocument/2006/relationships" xmlns:m="http://schemas.openxmlformats.org/officeDocument/2006/math" xmlns:v="urn:schemas-microsoft-com:vml" xmlns:wp14="http://schemas.microsoft.com/office/word/2010/wordprocessingDrawing" xmlns:wp="http://schemas.openxmlformats.org/drawingml/2006/wordprocessingDrawing" xmlns:w10="urn:schemas-microsoft-com:office:word" xmlns:w="http://schemas.openxmlformats.org/wordprocessingml/2006/main" xmlns:w14="http://schemas.microsoft.com/office/word/2010/wordml" xmlns:w15="http://schemas.microsoft.com/office/word/2012/wordml" xmlns:w16cex="http://schemas.microsoft.com/office/word/2018/wordml/cex" xmlns:w16cid="http://schemas.microsoft.com/office/word/2016/wordml/cid" xmlns:w16="http://schemas.microsoft.com/office/word/2018/wordml" xmlns:w16sdtdh="http://schemas.microsoft.com/office/word/2020/wordml/sdtdatahash" xmlns:w16se="http://schemas.microsoft.com/office/word/2015/wordml/symex" xmlns:wpg="http://schemas.microsoft.com/office/word/2010/wordprocessingGroup" xmlns:wpi="http://schemas.microsoft.com/office/word/2010/wordprocessingInk" xmlns:wne="http://schemas.microsoft.com/office/word/2006/wordml" xmlns:wps="http://schemas.microsoft.com/office/word/2010/wordprocessingShape" mc:Ignorable="w14 w15 w16se w16cid w16 w16cex w16sdtdh wp14">
   <w:abstractNum w:abstractNumId="0" w15:restartNumberingAfterBreak="0">
     <w:nsid w:val="04E60920"/>
     <w:multiLevelType w:val="hybridMultilevel"/>
@@ -6259,7 +6987,7 @@
       <w:lvlText w:val="%1."/>
       <w:lvlJc w:val="left"/>
       <w:pPr>
-        <w:ind w:left="720" w:hanging="360"/>
+        <w:ind w:left="360" w:hanging="360"/>
       </w:pPr>
       <w:rPr>
         <w:rFonts w:hint="default"/>
@@ -6271,7 +6999,7 @@
       <w:lvlText w:val="%2."/>
       <w:lvlJc w:val="left"/>
       <w:pPr>
-        <w:ind w:left="1440" w:hanging="360"/>
+        <w:ind w:left="1080" w:hanging="360"/>
       </w:pPr>
     </w:lvl>
     <w:lvl w:ilvl="2" w:tplc="0409001B" w:tentative="1">
@@ -6280,7 +7008,7 @@
       <w:lvlText w:val="%3."/>
       <w:lvlJc w:val="right"/>
       <w:pPr>
-        <w:ind w:left="2160" w:hanging="180"/>
+        <w:ind w:left="1800" w:hanging="180"/>
       </w:pPr>
     </w:lvl>
     <w:lvl w:ilvl="3" w:tplc="0409000F" w:tentative="1">
@@ -6289,7 +7017,7 @@
       <w:lvlText w:val="%4."/>
       <w:lvlJc w:val="left"/>
       <w:pPr>
-        <w:ind w:left="2880" w:hanging="360"/>
+        <w:ind w:left="2520" w:hanging="360"/>
       </w:pPr>
     </w:lvl>
     <w:lvl w:ilvl="4" w:tplc="04090019" w:tentative="1">
@@ -6298,7 +7026,7 @@
       <w:lvlText w:val="%5."/>
       <w:lvlJc w:val="left"/>
       <w:pPr>
-        <w:ind w:left="3600" w:hanging="360"/>
+        <w:ind w:left="3240" w:hanging="360"/>
       </w:pPr>
     </w:lvl>
     <w:lvl w:ilvl="5" w:tplc="0409001B" w:tentative="1">
@@ -6307,7 +7035,7 @@
       <w:lvlText w:val="%6."/>
       <w:lvlJc w:val="right"/>
       <w:pPr>
-        <w:ind w:left="4320" w:hanging="180"/>
+        <w:ind w:left="3960" w:hanging="180"/>
       </w:pPr>
     </w:lvl>
     <w:lvl w:ilvl="6" w:tplc="0409000F" w:tentative="1">
@@ -6316,7 +7044,7 @@
       <w:lvlText w:val="%7."/>
       <w:lvlJc w:val="left"/>
       <w:pPr>
-        <w:ind w:left="5040" w:hanging="360"/>
+        <w:ind w:left="4680" w:hanging="360"/>
       </w:pPr>
     </w:lvl>
     <w:lvl w:ilvl="7" w:tplc="04090019" w:tentative="1">
@@ -6325,7 +7053,7 @@
       <w:lvlText w:val="%8."/>
       <w:lvlJc w:val="left"/>
       <w:pPr>
-        <w:ind w:left="5760" w:hanging="360"/>
+        <w:ind w:left="5400" w:hanging="360"/>
       </w:pPr>
     </w:lvl>
     <w:lvl w:ilvl="8" w:tplc="0409001B" w:tentative="1">
@@ -6334,7 +7062,7 @@
       <w:lvlText w:val="%9."/>
       <w:lvlJc w:val="right"/>
       <w:pPr>
-        <w:ind w:left="6480" w:hanging="180"/>
+        <w:ind w:left="6120" w:hanging="180"/>
       </w:pPr>
     </w:lvl>
   </w:abstractNum>
@@ -10294,34 +11022,34 @@
       </w:rPr>
     </w:lvl>
   </w:abstractNum>
-  <w:num w:numId="1">
+  <w:num w:numId="1" w16cid:durableId="1551919235">
     <w:abstractNumId w:val="0"/>
   </w:num>
-  <w:num w:numId="2">
+  <w:num w:numId="2" w16cid:durableId="1724326124">
     <w:abstractNumId w:val="40"/>
   </w:num>
-  <w:num w:numId="3">
+  <w:num w:numId="3" w16cid:durableId="1715738889">
     <w:abstractNumId w:val="10"/>
   </w:num>
-  <w:num w:numId="4">
+  <w:num w:numId="4" w16cid:durableId="1144931378">
     <w:abstractNumId w:val="26"/>
   </w:num>
-  <w:num w:numId="5">
+  <w:num w:numId="5" w16cid:durableId="1766264051">
     <w:abstractNumId w:val="27"/>
   </w:num>
-  <w:num w:numId="6">
+  <w:num w:numId="6" w16cid:durableId="781844936">
     <w:abstractNumId w:val="31"/>
   </w:num>
-  <w:num w:numId="7">
+  <w:num w:numId="7" w16cid:durableId="254901614">
     <w:abstractNumId w:val="5"/>
   </w:num>
-  <w:num w:numId="8">
+  <w:num w:numId="8" w16cid:durableId="1131360636">
     <w:abstractNumId w:val="9"/>
   </w:num>
-  <w:num w:numId="9">
+  <w:num w:numId="9" w16cid:durableId="695424639">
     <w:abstractNumId w:val="24"/>
   </w:num>
-  <w:num w:numId="10">
+  <w:num w:numId="10" w16cid:durableId="830558444">
     <w:abstractNumId w:val="14"/>
     <w:lvlOverride w:ilvl="0">
       <w:startOverride w:val="1"/>
@@ -10351,104 +11079,104 @@
       <w:startOverride w:val="1"/>
     </w:lvlOverride>
   </w:num>
-  <w:num w:numId="11">
+  <w:num w:numId="11" w16cid:durableId="1565675871">
     <w:abstractNumId w:val="6"/>
   </w:num>
-  <w:num w:numId="12">
+  <w:num w:numId="12" w16cid:durableId="446972450">
     <w:abstractNumId w:val="20"/>
   </w:num>
-  <w:num w:numId="13">
+  <w:num w:numId="13" w16cid:durableId="1954942405">
     <w:abstractNumId w:val="2"/>
   </w:num>
-  <w:num w:numId="14">
+  <w:num w:numId="14" w16cid:durableId="1785222584">
     <w:abstractNumId w:val="30"/>
   </w:num>
-  <w:num w:numId="15">
+  <w:num w:numId="15" w16cid:durableId="451286586">
     <w:abstractNumId w:val="11"/>
   </w:num>
-  <w:num w:numId="16">
+  <w:num w:numId="16" w16cid:durableId="9769266">
     <w:abstractNumId w:val="35"/>
   </w:num>
-  <w:num w:numId="17">
+  <w:num w:numId="17" w16cid:durableId="919290407">
     <w:abstractNumId w:val="25"/>
   </w:num>
-  <w:num w:numId="18">
+  <w:num w:numId="18" w16cid:durableId="878248972">
     <w:abstractNumId w:val="39"/>
   </w:num>
-  <w:num w:numId="19">
+  <w:num w:numId="19" w16cid:durableId="1319924277">
     <w:abstractNumId w:val="32"/>
   </w:num>
-  <w:num w:numId="20">
+  <w:num w:numId="20" w16cid:durableId="640310707">
     <w:abstractNumId w:val="19"/>
   </w:num>
-  <w:num w:numId="21">
+  <w:num w:numId="21" w16cid:durableId="907348544">
     <w:abstractNumId w:val="29"/>
   </w:num>
-  <w:num w:numId="22">
+  <w:num w:numId="22" w16cid:durableId="255594755">
     <w:abstractNumId w:val="13"/>
   </w:num>
-  <w:num w:numId="23">
+  <w:num w:numId="23" w16cid:durableId="1999574914">
     <w:abstractNumId w:val="16"/>
   </w:num>
-  <w:num w:numId="24">
+  <w:num w:numId="24" w16cid:durableId="1502693462">
     <w:abstractNumId w:val="3"/>
   </w:num>
-  <w:num w:numId="25">
+  <w:num w:numId="25" w16cid:durableId="870992217">
     <w:abstractNumId w:val="8"/>
   </w:num>
-  <w:num w:numId="26">
+  <w:num w:numId="26" w16cid:durableId="600572492">
     <w:abstractNumId w:val="17"/>
   </w:num>
-  <w:num w:numId="27">
+  <w:num w:numId="27" w16cid:durableId="1761833560">
     <w:abstractNumId w:val="34"/>
   </w:num>
-  <w:num w:numId="28">
+  <w:num w:numId="28" w16cid:durableId="1009258703">
     <w:abstractNumId w:val="18"/>
   </w:num>
-  <w:num w:numId="29">
+  <w:num w:numId="29" w16cid:durableId="1474328907">
     <w:abstractNumId w:val="38"/>
   </w:num>
-  <w:num w:numId="30">
+  <w:num w:numId="30" w16cid:durableId="1321235411">
     <w:abstractNumId w:val="21"/>
   </w:num>
-  <w:num w:numId="31">
+  <w:num w:numId="31" w16cid:durableId="1137138997">
     <w:abstractNumId w:val="12"/>
   </w:num>
-  <w:num w:numId="32">
+  <w:num w:numId="32" w16cid:durableId="919409652">
     <w:abstractNumId w:val="33"/>
   </w:num>
-  <w:num w:numId="33">
+  <w:num w:numId="33" w16cid:durableId="1222592670">
     <w:abstractNumId w:val="36"/>
   </w:num>
-  <w:num w:numId="34">
+  <w:num w:numId="34" w16cid:durableId="194198195">
     <w:abstractNumId w:val="23"/>
   </w:num>
-  <w:num w:numId="35">
+  <w:num w:numId="35" w16cid:durableId="527836603">
     <w:abstractNumId w:val="37"/>
   </w:num>
-  <w:num w:numId="36">
+  <w:num w:numId="36" w16cid:durableId="1901597449">
     <w:abstractNumId w:val="7"/>
   </w:num>
-  <w:num w:numId="37">
+  <w:num w:numId="37" w16cid:durableId="1408376965">
     <w:abstractNumId w:val="22"/>
   </w:num>
-  <w:num w:numId="38">
+  <w:num w:numId="38" w16cid:durableId="2030910593">
     <w:abstractNumId w:val="15"/>
   </w:num>
-  <w:num w:numId="39">
+  <w:num w:numId="39" w16cid:durableId="2044937435">
     <w:abstractNumId w:val="28"/>
   </w:num>
-  <w:num w:numId="40">
+  <w:num w:numId="40" w16cid:durableId="279915765">
     <w:abstractNumId w:val="1"/>
   </w:num>
-  <w:num w:numId="41">
+  <w:num w:numId="41" w16cid:durableId="1011564778">
     <w:abstractNumId w:val="4"/>
   </w:num>
 </w:numbering>
 </file>
 
 <file path=word/styles.xml><?xml version="1.0" encoding="utf-8"?>
-<w:styles xmlns:mc="http://schemas.openxmlformats.org/markup-compatibility/2006" xmlns:r="http://schemas.openxmlformats.org/officeDocument/2006/relationships" xmlns:w="http://schemas.openxmlformats.org/wordprocessingml/2006/main" xmlns:w14="http://schemas.microsoft.com/office/word/2010/wordml" xmlns:w15="http://schemas.microsoft.com/office/word/2012/wordml" xmlns:w16se="http://schemas.microsoft.com/office/word/2015/wordml/symex" mc:Ignorable="w14 w15 w16se">
+<w:styles xmlns:mc="http://schemas.openxmlformats.org/markup-compatibility/2006" xmlns:r="http://schemas.openxmlformats.org/officeDocument/2006/relationships" xmlns:w="http://schemas.openxmlformats.org/wordprocessingml/2006/main" xmlns:w14="http://schemas.microsoft.com/office/word/2010/wordml" xmlns:w15="http://schemas.microsoft.com/office/word/2012/wordml" xmlns:w16cex="http://schemas.microsoft.com/office/word/2018/wordml/cex" xmlns:w16cid="http://schemas.microsoft.com/office/word/2016/wordml/cid" xmlns:w16="http://schemas.microsoft.com/office/word/2018/wordml" xmlns:w16sdtdh="http://schemas.microsoft.com/office/word/2020/wordml/sdtdatahash" xmlns:w16se="http://schemas.microsoft.com/office/word/2015/wordml/symex" mc:Ignorable="w14 w15 w16se w16cid w16 w16cex w16sdtdh">
   <w:docDefaults>
     <w:rPrDefault>
       <w:rPr>
@@ -10464,7 +11192,7 @@
       </w:pPr>
     </w:pPrDefault>
   </w:docDefaults>
-  <w:latentStyles w:defLockedState="0" w:defUIPriority="99" w:defSemiHidden="0" w:defUnhideWhenUsed="0" w:defQFormat="0" w:count="371">
+  <w:latentStyles w:defLockedState="0" w:defUIPriority="99" w:defSemiHidden="0" w:defUnhideWhenUsed="0" w:defQFormat="0" w:count="376">
     <w:lsdException w:name="Normal" w:uiPriority="0" w:qFormat="1"/>
     <w:lsdException w:name="heading 1" w:uiPriority="9" w:qFormat="1"/>
     <w:lsdException w:name="heading 2" w:semiHidden="1" w:uiPriority="9" w:unhideWhenUsed="1" w:qFormat="1"/>
@@ -10836,6 +11564,11 @@
     <w:lsdException w:name="List Table 5 Dark Accent 6" w:uiPriority="50"/>
     <w:lsdException w:name="List Table 6 Colorful Accent 6" w:uiPriority="51"/>
     <w:lsdException w:name="List Table 7 Colorful Accent 6" w:uiPriority="52"/>
+    <w:lsdException w:name="Mention" w:semiHidden="1" w:unhideWhenUsed="1"/>
+    <w:lsdException w:name="Smart Hyperlink" w:semiHidden="1" w:unhideWhenUsed="1"/>
+    <w:lsdException w:name="Hashtag" w:semiHidden="1" w:unhideWhenUsed="1"/>
+    <w:lsdException w:name="Unresolved Mention" w:semiHidden="1" w:unhideWhenUsed="1"/>
+    <w:lsdException w:name="Smart Link" w:semiHidden="1" w:unhideWhenUsed="1"/>
   </w:latentStyles>
   <w:style w:type="paragraph" w:default="1" w:styleId="Normal">
     <w:name w:val="Normal"/>
@@ -11273,8 +12006,8 @@
       <w:u w:val="single"/>
     </w:rPr>
   </w:style>
-  <w:style w:type="character" w:customStyle="1" w:styleId="UnresolvedMention">
-    <w:name w:val="Unresolved Mention"/>
+  <w:style w:type="character" w:customStyle="1" w:styleId="UnresolvedMention1">
+    <w:name w:val="Unresolved Mention1"/>
     <w:basedOn w:val="DefaultParagraphFont"/>
     <w:uiPriority w:val="99"/>
     <w:semiHidden/>

</xml_diff>